<commit_message>
added website link to cv
</commit_message>
<xml_diff>
--- a/static/files/emilie-campos-cv.docx
+++ b/static/files/emilie-campos-cv.docx
@@ -13,8 +13,6 @@
           <w:szCs w:val="36"/>
         </w:rPr>
       </w:pPr>
-      <w:bookmarkStart w:id="0" w:name="_GoBack"/>
-      <w:bookmarkEnd w:id="0"/>
       <w:r>
         <w:rPr>
           <w:rFonts w:ascii="Arial" w:hAnsi="Arial" w:cs="Arial"/>
@@ -57,13 +55,6 @@
         </w:rPr>
         <w:t>January 2020</w:t>
       </w:r>
-    </w:p>
-    <w:p>
-      <w:pPr>
-        <w:rPr>
-          <w:rFonts w:ascii="Arial" w:hAnsi="Arial" w:cs="Arial"/>
-        </w:rPr>
-      </w:pPr>
     </w:p>
     <w:p>
       <w:pPr>
@@ -166,7 +157,34 @@
           <w:sz w:val="22"/>
           <w:szCs w:val="22"/>
         </w:rPr>
-        <w:t>Email: ejcampos@ucla.edu</w:t>
+        <w:t>Website: emjcampos.netlify.com</w:t>
+      </w:r>
+    </w:p>
+    <w:p>
+      <w:pPr>
+        <w:rPr>
+          <w:rFonts w:ascii="Arial" w:hAnsi="Arial" w:cs="Arial"/>
+          <w:sz w:val="22"/>
+          <w:szCs w:val="22"/>
+        </w:rPr>
+      </w:pPr>
+      <w:proofErr w:type="spellStart"/>
+      <w:r>
+        <w:rPr>
+          <w:rFonts w:ascii="Arial" w:hAnsi="Arial" w:cs="Arial"/>
+          <w:sz w:val="22"/>
+          <w:szCs w:val="22"/>
+        </w:rPr>
+        <w:t>Email</w:t>
+      </w:r>
+      <w:proofErr w:type="spellEnd"/>
+      <w:r>
+        <w:rPr>
+          <w:rFonts w:ascii="Arial" w:hAnsi="Arial" w:cs="Arial"/>
+          <w:sz w:val="22"/>
+          <w:szCs w:val="22"/>
+        </w:rPr>
+        <w:t>: ejcampos@ucla.edu</w:t>
       </w:r>
     </w:p>
     <w:p>
@@ -543,15 +561,7 @@
           <w:sz w:val="22"/>
           <w:szCs w:val="22"/>
         </w:rPr>
-        <w:t>Graduate Teaching Assistant</w:t>
-      </w:r>
-      <w:r>
-        <w:rPr>
-          <w:rFonts w:ascii="Arial" w:hAnsi="Arial" w:cs="Arial"/>
-          <w:sz w:val="22"/>
-          <w:szCs w:val="22"/>
-        </w:rPr>
-        <w:t>, Department of Biostatistics, UCLA</w:t>
+        <w:t>Graduate Teaching Assistant, Department of Biostatistics, UCLA</w:t>
       </w:r>
     </w:p>
     <w:p>
@@ -754,6 +764,8 @@
         </w:rPr>
         <w:t>Summa Cum Laude, California State Polytechnic University, Pomona</w:t>
       </w:r>
+      <w:bookmarkStart w:id="0" w:name="_GoBack"/>
+      <w:bookmarkEnd w:id="0"/>
     </w:p>
     <w:p>
       <w:pPr>
@@ -823,39 +835,7 @@
           <w:sz w:val="22"/>
           <w:szCs w:val="22"/>
         </w:rPr>
-        <w:t xml:space="preserve"> Hazlett C., Tan P., Truong H., Loo S., Distefano C., Jeste S., Senturk D. (Under</w:t>
-      </w:r>
-      <w:r>
-        <w:rPr>
-          <w:rFonts w:ascii="Arial" w:eastAsia="Times New Roman" w:hAnsi="Arial" w:cs="Arial"/>
-          <w:sz w:val="22"/>
-          <w:szCs w:val="22"/>
-        </w:rPr>
-        <w:t xml:space="preserve"> R</w:t>
-      </w:r>
-      <w:r>
-        <w:rPr>
-          <w:rFonts w:ascii="Arial" w:eastAsia="Times New Roman" w:hAnsi="Arial" w:cs="Arial"/>
-          <w:sz w:val="22"/>
-          <w:szCs w:val="22"/>
-        </w:rPr>
-        <w:t>eview 20</w:t>
-      </w:r>
-      <w:r>
-        <w:rPr>
-          <w:rFonts w:ascii="Arial" w:eastAsia="Times New Roman" w:hAnsi="Arial" w:cs="Arial"/>
-          <w:sz w:val="22"/>
-          <w:szCs w:val="22"/>
-        </w:rPr>
-        <w:t>20</w:t>
-      </w:r>
-      <w:r>
-        <w:rPr>
-          <w:rFonts w:ascii="Arial" w:eastAsia="Times New Roman" w:hAnsi="Arial" w:cs="Arial"/>
-          <w:sz w:val="22"/>
-          <w:szCs w:val="22"/>
-        </w:rPr>
-        <w:t xml:space="preserve">) Principle ERP Reduction and analysis: Estimating and using principle ERP waveforms underlying ERPs across tasks, subjects, and electrodes. </w:t>
+        <w:t xml:space="preserve"> Hazlett C., Tan P., Truong H., Loo S., Distefano C., Jeste S., Senturk D. (Under Review 2020) Principle ERP Reduction and analysis: Estimating and using principle ERP waveforms underlying ERPs across tasks, subjects, and electrodes. </w:t>
       </w:r>
       <w:r>
         <w:rPr>
@@ -936,31 +916,7 @@
           <w:sz w:val="22"/>
           <w:szCs w:val="22"/>
         </w:rPr>
-        <w:t xml:space="preserve"> Hazlett C., Tan P., Truong H., Loo S., Distefano C., Jeste S., Senturk D. (</w:t>
-      </w:r>
-      <w:r>
-        <w:rPr>
-          <w:rFonts w:ascii="Arial" w:eastAsia="Times New Roman" w:hAnsi="Arial" w:cs="Arial"/>
-          <w:sz w:val="22"/>
-          <w:szCs w:val="22"/>
-        </w:rPr>
-        <w:t>7/2019</w:t>
-      </w:r>
-      <w:r>
-        <w:rPr>
-          <w:rFonts w:ascii="Arial" w:eastAsia="Times New Roman" w:hAnsi="Arial" w:cs="Arial"/>
-          <w:sz w:val="22"/>
-          <w:szCs w:val="22"/>
-        </w:rPr>
-        <w:t>) Principle ERP Reduction and analysis: Estimating and using principle ERP waveforms underlying ERPs across tasks, subjects, and electrodes.</w:t>
-      </w:r>
-      <w:r>
-        <w:rPr>
-          <w:rFonts w:ascii="Arial" w:eastAsia="Times New Roman" w:hAnsi="Arial" w:cs="Arial"/>
-          <w:sz w:val="22"/>
-          <w:szCs w:val="22"/>
-        </w:rPr>
-        <w:t xml:space="preserve"> Poster presented at the Joint Statistical Meetings, Denver Colorado.</w:t>
+        <w:t xml:space="preserve"> Hazlett C., Tan P., Truong H., Loo S., Distefano C., Jeste S., Senturk D. (7/2019) Principle ERP Reduction and analysis: Estimating and using principle ERP waveforms underlying ERPs across tasks, subjects, and electrodes. Poster presented at the Joint Statistical Meetings, Denver Colorado.</w:t>
       </w:r>
     </w:p>
     <w:p>
@@ -993,15 +949,7 @@
           <w:sz w:val="22"/>
           <w:szCs w:val="22"/>
         </w:rPr>
-        <w:t xml:space="preserve"> Hazlett C., Tan P., Truong H., Loo S., Distefano C., Jeste S., Senturk D. (Under Review 2020) Principle ERP Reduction and analysis: Estimating and using principle ERP waveforms underlying ERPs across tasks, subjects, and electrodes.</w:t>
-      </w:r>
-      <w:r>
-        <w:rPr>
-          <w:rFonts w:ascii="Arial" w:eastAsia="Times New Roman" w:hAnsi="Arial" w:cs="Arial"/>
-          <w:sz w:val="22"/>
-          <w:szCs w:val="22"/>
-        </w:rPr>
-        <w:t xml:space="preserve"> Poster presented at the Statistical Methods in Imaging Conference, University of California, Irvine. </w:t>
+        <w:t xml:space="preserve"> Hazlett C., Tan P., Truong H., Loo S., Distefano C., Jeste S., Senturk D. (Under Review 2020) Principle ERP Reduction and analysis: Estimating and using principle ERP waveforms underlying ERPs across tasks, subjects, and electrodes. Poster presented at the Statistical Methods in Imaging Conference, University of California, Irvine. </w:t>
       </w:r>
       <w:r>
         <w:rPr>

</xml_diff>

<commit_message>
added enar talk to cv
</commit_message>
<xml_diff>
--- a/static/files/emilie-campos-cv.docx
+++ b/static/files/emilie-campos-cv.docx
@@ -21,7 +21,19 @@
           <w:sz w:val="36"/>
           <w:szCs w:val="36"/>
         </w:rPr>
-        <w:t>Emilie Campos</w:t>
+        <w:t xml:space="preserve">Emilie </w:t>
+      </w:r>
+      <w:bookmarkStart w:id="0" w:name="_GoBack"/>
+      <w:bookmarkEnd w:id="0"/>
+      <w:r>
+        <w:rPr>
+          <w:rFonts w:ascii="Arial" w:hAnsi="Arial" w:cs="Arial"/>
+          <w:b/>
+          <w:bCs/>
+          <w:sz w:val="36"/>
+          <w:szCs w:val="36"/>
+        </w:rPr>
+        <w:t>Campos</w:t>
       </w:r>
     </w:p>
     <w:p>
@@ -168,23 +180,13 @@
           <w:szCs w:val="22"/>
         </w:rPr>
       </w:pPr>
-      <w:proofErr w:type="spellStart"/>
-      <w:r>
-        <w:rPr>
-          <w:rFonts w:ascii="Arial" w:hAnsi="Arial" w:cs="Arial"/>
-          <w:sz w:val="22"/>
-          <w:szCs w:val="22"/>
-        </w:rPr>
-        <w:t>Email</w:t>
-      </w:r>
-      <w:proofErr w:type="spellEnd"/>
-      <w:r>
-        <w:rPr>
-          <w:rFonts w:ascii="Arial" w:hAnsi="Arial" w:cs="Arial"/>
-          <w:sz w:val="22"/>
-          <w:szCs w:val="22"/>
-        </w:rPr>
-        <w:t>: ejcampos@ucla.edu</w:t>
+      <w:r>
+        <w:rPr>
+          <w:rFonts w:ascii="Arial" w:hAnsi="Arial" w:cs="Arial"/>
+          <w:sz w:val="22"/>
+          <w:szCs w:val="22"/>
+        </w:rPr>
+        <w:t>Email: ejcampos@ucla.edu</w:t>
       </w:r>
     </w:p>
     <w:p>
@@ -764,8 +766,6 @@
         </w:rPr>
         <w:t>Summa Cum Laude, California State Polytechnic University, Pomona</w:t>
       </w:r>
-      <w:bookmarkStart w:id="0" w:name="_GoBack"/>
-      <w:bookmarkEnd w:id="0"/>
     </w:p>
     <w:p>
       <w:pPr>
@@ -916,7 +916,49 @@
           <w:sz w:val="22"/>
           <w:szCs w:val="22"/>
         </w:rPr>
-        <w:t xml:space="preserve"> Hazlett C., Tan P., Truong H., Loo S., Distefano C., Jeste S., Senturk D. (7/2019) Principle ERP Reduction and analysis: Estimating and using principle ERP waveforms underlying ERPs across tasks, subjects, and electrodes. Poster presented at the Joint Statistical Meetings, Denver Colorado.</w:t>
+        <w:t xml:space="preserve"> Hazlett C., Tan P., Truong H., Loo S., Distefano C., </w:t>
+      </w:r>
+      <w:proofErr w:type="spellStart"/>
+      <w:r>
+        <w:rPr>
+          <w:rFonts w:ascii="Arial" w:eastAsia="Times New Roman" w:hAnsi="Arial" w:cs="Arial"/>
+          <w:sz w:val="22"/>
+          <w:szCs w:val="22"/>
+        </w:rPr>
+        <w:t>Jeste</w:t>
+      </w:r>
+      <w:proofErr w:type="spellEnd"/>
+      <w:r>
+        <w:rPr>
+          <w:rFonts w:ascii="Arial" w:eastAsia="Times New Roman" w:hAnsi="Arial" w:cs="Arial"/>
+          <w:sz w:val="22"/>
+          <w:szCs w:val="22"/>
+        </w:rPr>
+        <w:t xml:space="preserve"> S., Senturk D. (</w:t>
+      </w:r>
+      <w:r>
+        <w:rPr>
+          <w:rFonts w:ascii="Arial" w:eastAsia="Times New Roman" w:hAnsi="Arial" w:cs="Arial"/>
+          <w:sz w:val="22"/>
+          <w:szCs w:val="22"/>
+        </w:rPr>
+        <w:t>3/2020</w:t>
+      </w:r>
+      <w:r>
+        <w:rPr>
+          <w:rFonts w:ascii="Arial" w:eastAsia="Times New Roman" w:hAnsi="Arial" w:cs="Arial"/>
+          <w:sz w:val="22"/>
+          <w:szCs w:val="22"/>
+        </w:rPr>
+        <w:t xml:space="preserve">) Principle ERP Reduction and analysis: Estimating and using principle ERP waveforms underlying ERPs across tasks, subjects, and electrodes. </w:t>
+      </w:r>
+      <w:r>
+        <w:rPr>
+          <w:rFonts w:ascii="Arial" w:eastAsia="Times New Roman" w:hAnsi="Arial" w:cs="Arial"/>
+          <w:sz w:val="22"/>
+          <w:szCs w:val="22"/>
+        </w:rPr>
+        <w:t>Paper presented at Eastern North American Region of the International Biometric Society Meeting, Nashville, Tennessee.</w:t>
       </w:r>
     </w:p>
     <w:p>
@@ -949,7 +991,56 @@
           <w:sz w:val="22"/>
           <w:szCs w:val="22"/>
         </w:rPr>
-        <w:t xml:space="preserve"> Hazlett C., Tan P., Truong H., Loo S., Distefano C., Jeste S., Senturk D. (Under Review 2020) Principle ERP Reduction and analysis: Estimating and using principle ERP waveforms underlying ERPs across tasks, subjects, and electrodes. Poster presented at the Statistical Methods in Imaging Conference, University of California, Irvine. </w:t>
+        <w:t xml:space="preserve"> Hazlett C., Tan P., Truong H., Loo S., Distefano C., Jeste S., Senturk D. (7/2019) Principle ERP Reduction and analysis: Estimating and using principle ERP waveforms underlying ERPs across tasks, subjects, and electrodes. Poster presented at the Joint Statistical Meetings, Denver Colorado.</w:t>
+      </w:r>
+    </w:p>
+    <w:p>
+      <w:pPr>
+        <w:pStyle w:val="ListParagraph"/>
+        <w:numPr>
+          <w:ilvl w:val="0"/>
+          <w:numId w:val="4"/>
+        </w:numPr>
+        <w:ind w:left="360"/>
+        <w:rPr>
+          <w:rFonts w:ascii="Arial" w:eastAsia="Times New Roman" w:hAnsi="Arial" w:cs="Arial"/>
+          <w:sz w:val="22"/>
+          <w:szCs w:val="22"/>
+        </w:rPr>
+      </w:pPr>
+      <w:r>
+        <w:rPr>
+          <w:rFonts w:ascii="Arial" w:eastAsia="Times New Roman" w:hAnsi="Arial" w:cs="Arial"/>
+          <w:b/>
+          <w:bCs/>
+          <w:sz w:val="22"/>
+          <w:szCs w:val="22"/>
+        </w:rPr>
+        <w:t>Campos, E.,</w:t>
+      </w:r>
+      <w:r>
+        <w:rPr>
+          <w:rFonts w:ascii="Arial" w:eastAsia="Times New Roman" w:hAnsi="Arial" w:cs="Arial"/>
+          <w:sz w:val="22"/>
+          <w:szCs w:val="22"/>
+        </w:rPr>
+        <w:t xml:space="preserve"> Hazlett C., Tan P., Truong H., Loo S., Distefano C., Jeste S., Senturk D. (</w:t>
+      </w:r>
+      <w:r>
+        <w:rPr>
+          <w:rFonts w:ascii="Arial" w:eastAsia="Times New Roman" w:hAnsi="Arial" w:cs="Arial"/>
+          <w:sz w:val="22"/>
+          <w:szCs w:val="22"/>
+        </w:rPr>
+        <w:t>6/2019</w:t>
+      </w:r>
+      <w:r>
+        <w:rPr>
+          <w:rFonts w:ascii="Arial" w:eastAsia="Times New Roman" w:hAnsi="Arial" w:cs="Arial"/>
+          <w:sz w:val="22"/>
+          <w:szCs w:val="22"/>
+        </w:rPr>
+        <w:t xml:space="preserve">) Principle ERP Reduction and analysis: Estimating and using principle ERP waveforms underlying ERPs across tasks, subjects, and electrodes. Poster presented at the Statistical Methods in Imaging Conference, University of California, Irvine. </w:t>
       </w:r>
       <w:r>
         <w:rPr>

</xml_diff>

<commit_message>
added teaching assistant gigs
</commit_message>
<xml_diff>
--- a/static/files/emilie-campos-cv.docx
+++ b/static/files/emilie-campos-cv.docx
@@ -958,6 +958,14 @@
         </w:rPr>
         <w:t>Paper presented at Eastern North American Region of the International Biometric Society Meeting, Nashville, Tennessee.</w:t>
       </w:r>
+      <w:r>
+        <w:rPr>
+          <w:rFonts w:ascii="Arial" w:eastAsia="Times New Roman" w:hAnsi="Arial" w:cs="Arial"/>
+          <w:sz w:val="22"/>
+          <w:szCs w:val="22"/>
+        </w:rPr>
+        <w:t xml:space="preserve"> (To be given)</w:t>
+      </w:r>
     </w:p>
     <w:p>
       <w:pPr>
@@ -1068,65 +1076,6 @@
       <w:pPr>
         <w:rPr>
           <w:rFonts w:ascii="Arial" w:hAnsi="Arial" w:cs="Arial"/>
-          <w:b/>
-          <w:bCs/>
-          <w:sz w:val="22"/>
-          <w:szCs w:val="22"/>
-        </w:rPr>
-      </w:pPr>
-    </w:p>
-    <w:p>
-      <w:pPr>
-        <w:rPr>
-          <w:rFonts w:ascii="Arial" w:hAnsi="Arial" w:cs="Arial"/>
-          <w:b/>
-          <w:bCs/>
-          <w:sz w:val="22"/>
-          <w:szCs w:val="22"/>
-        </w:rPr>
-      </w:pPr>
-    </w:p>
-    <w:p>
-      <w:pPr>
-        <w:rPr>
-          <w:rFonts w:ascii="Arial" w:hAnsi="Arial" w:cs="Arial"/>
-          <w:b/>
-          <w:bCs/>
-          <w:sz w:val="22"/>
-          <w:szCs w:val="22"/>
-        </w:rPr>
-      </w:pPr>
-      <w:bookmarkStart w:id="0" w:name="_GoBack"/>
-      <w:bookmarkEnd w:id="0"/>
-    </w:p>
-    <w:p>
-      <w:pPr>
-        <w:rPr>
-          <w:rFonts w:ascii="Arial" w:hAnsi="Arial" w:cs="Arial"/>
-          <w:b/>
-          <w:bCs/>
-          <w:sz w:val="22"/>
-          <w:szCs w:val="22"/>
-        </w:rPr>
-      </w:pPr>
-      <w:r>
-        <w:rPr>
-          <w:rFonts w:ascii="Arial" w:hAnsi="Arial" w:cs="Arial"/>
-          <w:b/>
-          <w:bCs/>
-          <w:sz w:val="22"/>
-          <w:szCs w:val="22"/>
-        </w:rPr>
-        <w:lastRenderedPageBreak/>
-        <w:t>PROFESSIONAL AFFLIATIONS</w:t>
-      </w:r>
-    </w:p>
-    <w:p>
-      <w:pPr>
-        <w:rPr>
-          <w:rFonts w:ascii="Arial" w:hAnsi="Arial" w:cs="Arial"/>
-          <w:sz w:val="22"/>
-          <w:szCs w:val="22"/>
         </w:rPr>
         <w:sectPr>
           <w:type w:val="continuous"/>
@@ -1136,96 +1085,74 @@
           <w:docGrid w:linePitch="360"/>
         </w:sectPr>
       </w:pPr>
-    </w:p>
-    <w:p>
-      <w:pPr>
-        <w:rPr>
-          <w:rFonts w:ascii="Arial" w:hAnsi="Arial" w:cs="Arial"/>
-          <w:sz w:val="22"/>
-          <w:szCs w:val="22"/>
-        </w:rPr>
-      </w:pPr>
-      <w:r>
-        <w:rPr>
-          <w:rFonts w:ascii="Arial" w:hAnsi="Arial" w:cs="Arial"/>
-          <w:sz w:val="22"/>
-          <w:szCs w:val="22"/>
-        </w:rPr>
-        <w:t>2019-present</w:t>
-      </w:r>
-    </w:p>
-    <w:p>
-      <w:pPr>
-        <w:rPr>
-          <w:rFonts w:ascii="Arial" w:hAnsi="Arial" w:cs="Arial"/>
-          <w:sz w:val="22"/>
-          <w:szCs w:val="22"/>
-        </w:rPr>
-      </w:pPr>
-      <w:r>
-        <w:rPr>
-          <w:rFonts w:ascii="Arial" w:hAnsi="Arial" w:cs="Arial"/>
-          <w:sz w:val="22"/>
-          <w:szCs w:val="22"/>
-        </w:rPr>
-        <w:t>2017-present</w:t>
-      </w:r>
-    </w:p>
-    <w:p>
-      <w:pPr>
-        <w:rPr>
-          <w:rFonts w:ascii="Arial" w:hAnsi="Arial" w:cs="Arial"/>
-          <w:sz w:val="22"/>
-          <w:szCs w:val="22"/>
-        </w:rPr>
-      </w:pPr>
-      <w:r>
-        <w:rPr>
-          <w:rFonts w:ascii="Arial" w:hAnsi="Arial" w:cs="Arial"/>
-          <w:sz w:val="22"/>
-          <w:szCs w:val="22"/>
-        </w:rPr>
-        <w:t>2014-2017</w:t>
-      </w:r>
-    </w:p>
-    <w:p>
-      <w:pPr>
-        <w:rPr>
-          <w:rFonts w:ascii="Arial" w:hAnsi="Arial" w:cs="Arial"/>
-          <w:sz w:val="22"/>
-          <w:szCs w:val="22"/>
-        </w:rPr>
-      </w:pPr>
-      <w:r>
-        <w:rPr>
-          <w:rFonts w:ascii="Arial" w:hAnsi="Arial" w:cs="Arial"/>
-          <w:sz w:val="22"/>
-          <w:szCs w:val="22"/>
-        </w:rPr>
-        <w:t xml:space="preserve">Member, Western North American Region of the International Biometric Society </w:t>
-      </w:r>
-    </w:p>
-    <w:p>
-      <w:pPr>
-        <w:rPr>
-          <w:rFonts w:ascii="Arial" w:hAnsi="Arial" w:cs="Arial"/>
-          <w:sz w:val="22"/>
-          <w:szCs w:val="22"/>
-        </w:rPr>
-      </w:pPr>
-      <w:r>
-        <w:rPr>
-          <w:rFonts w:ascii="Arial" w:hAnsi="Arial" w:cs="Arial"/>
-          <w:sz w:val="22"/>
-          <w:szCs w:val="22"/>
-        </w:rPr>
-        <w:t>Member, American Statistical Association</w:t>
-      </w:r>
-    </w:p>
-    <w:p>
-      <w:pPr>
-        <w:rPr>
-          <w:rFonts w:ascii="Arial" w:hAnsi="Arial" w:cs="Arial"/>
+      <w:r>
+        <w:rPr>
+          <w:rFonts w:ascii="Arial" w:hAnsi="Arial" w:cs="Arial"/>
+          <w:b/>
+          <w:bCs/>
+          <w:sz w:val="22"/>
+          <w:szCs w:val="22"/>
+        </w:rPr>
+        <w:t xml:space="preserve">ACADEMIC SERVICE </w:t>
+      </w:r>
+    </w:p>
+    <w:p>
+      <w:pPr>
+        <w:rPr>
+          <w:rFonts w:ascii="Arial" w:hAnsi="Arial" w:cs="Arial"/>
+          <w:sz w:val="22"/>
+          <w:szCs w:val="22"/>
+        </w:rPr>
+      </w:pPr>
+      <w:r>
+        <w:rPr>
+          <w:rFonts w:ascii="Arial" w:hAnsi="Arial" w:cs="Arial"/>
+          <w:sz w:val="22"/>
+          <w:szCs w:val="22"/>
+        </w:rPr>
+        <w:t xml:space="preserve">2019-present </w:t>
+      </w:r>
+    </w:p>
+    <w:p>
+      <w:pPr>
+        <w:rPr>
+          <w:rFonts w:ascii="Arial" w:hAnsi="Arial" w:cs="Arial"/>
+          <w:sz w:val="22"/>
+          <w:szCs w:val="22"/>
+        </w:rPr>
+      </w:pPr>
+      <w:r>
+        <w:rPr>
+          <w:rFonts w:ascii="Arial" w:hAnsi="Arial" w:cs="Arial"/>
+          <w:sz w:val="22"/>
+          <w:szCs w:val="22"/>
+        </w:rPr>
+        <w:t>2017-2018</w:t>
+      </w:r>
+    </w:p>
+    <w:p>
+      <w:pPr>
+        <w:rPr>
+          <w:rFonts w:ascii="Arial" w:hAnsi="Arial" w:cs="Arial"/>
+          <w:sz w:val="22"/>
+          <w:szCs w:val="22"/>
+        </w:rPr>
+      </w:pPr>
+      <w:r>
+        <w:rPr>
+          <w:rFonts w:ascii="Arial" w:hAnsi="Arial" w:cs="Arial"/>
+          <w:sz w:val="22"/>
+          <w:szCs w:val="22"/>
+        </w:rPr>
+        <w:t xml:space="preserve">VP of Finance, Biostatistics Student Association, UCLA </w:t>
+      </w:r>
+    </w:p>
+    <w:p>
+      <w:pPr>
+        <w:rPr>
+          <w:rFonts w:ascii="Arial" w:hAnsi="Arial" w:cs="Arial"/>
+          <w:b/>
+          <w:bCs/>
           <w:sz w:val="22"/>
           <w:szCs w:val="22"/>
         </w:rPr>
@@ -1246,22 +1173,39 @@
           <w:sz w:val="22"/>
           <w:szCs w:val="22"/>
         </w:rPr>
-        <w:t>Society for Industrial and Applied Mathematics</w:t>
-      </w:r>
-    </w:p>
-    <w:p>
-      <w:pPr>
-        <w:rPr>
-          <w:rFonts w:ascii="Arial" w:hAnsi="Arial" w:cs="Arial"/>
-          <w:sz w:val="22"/>
-          <w:szCs w:val="22"/>
-        </w:rPr>
-      </w:pPr>
-    </w:p>
-    <w:p>
-      <w:pPr>
-        <w:rPr>
-          <w:rFonts w:ascii="Arial" w:hAnsi="Arial" w:cs="Arial"/>
+        <w:t>Treasurer, Society for Industrial and Applied Mathematics at CPP</w:t>
+      </w:r>
+    </w:p>
+    <w:p>
+      <w:pPr>
+        <w:rPr>
+          <w:rFonts w:ascii="Arial" w:hAnsi="Arial" w:cs="Arial"/>
+          <w:b/>
+          <w:bCs/>
+          <w:sz w:val="22"/>
+          <w:szCs w:val="22"/>
+        </w:rPr>
+      </w:pPr>
+      <w:bookmarkStart w:id="0" w:name="_GoBack"/>
+      <w:bookmarkEnd w:id="0"/>
+      <w:r>
+        <w:rPr>
+          <w:rFonts w:ascii="Arial" w:hAnsi="Arial" w:cs="Arial"/>
+          <w:b/>
+          <w:bCs/>
+          <w:sz w:val="22"/>
+          <w:szCs w:val="22"/>
+        </w:rPr>
+        <w:lastRenderedPageBreak/>
+        <w:t>PROFESSIONAL AFFLIATIONS</w:t>
+      </w:r>
+    </w:p>
+    <w:p>
+      <w:pPr>
+        <w:rPr>
+          <w:rFonts w:ascii="Arial" w:hAnsi="Arial" w:cs="Arial"/>
+          <w:sz w:val="22"/>
+          <w:szCs w:val="22"/>
         </w:rPr>
         <w:sectPr>
           <w:type w:val="continuous"/>
@@ -1271,60 +1215,98 @@
           <w:docGrid w:linePitch="360"/>
         </w:sectPr>
       </w:pPr>
-      <w:r>
-        <w:rPr>
-          <w:rFonts w:ascii="Arial" w:hAnsi="Arial" w:cs="Arial"/>
-          <w:b/>
-          <w:bCs/>
-          <w:sz w:val="22"/>
-          <w:szCs w:val="22"/>
-        </w:rPr>
-        <w:t xml:space="preserve">ACADEMIC SERVICE </w:t>
-      </w:r>
-    </w:p>
-    <w:p>
-      <w:pPr>
-        <w:rPr>
-          <w:rFonts w:ascii="Arial" w:hAnsi="Arial" w:cs="Arial"/>
-        </w:rPr>
-      </w:pPr>
-      <w:r>
-        <w:rPr>
-          <w:rFonts w:ascii="Arial" w:hAnsi="Arial" w:cs="Arial"/>
-        </w:rPr>
-        <w:t xml:space="preserve">2019-present </w:t>
-      </w:r>
-    </w:p>
-    <w:p>
-      <w:pPr>
-        <w:rPr>
-          <w:rFonts w:ascii="Arial" w:hAnsi="Arial" w:cs="Arial"/>
-        </w:rPr>
-      </w:pPr>
-      <w:r>
-        <w:rPr>
-          <w:rFonts w:ascii="Arial" w:hAnsi="Arial" w:cs="Arial"/>
-        </w:rPr>
-        <w:t>2017-2018</w:t>
-      </w:r>
-    </w:p>
-    <w:p>
-      <w:pPr>
-        <w:rPr>
-          <w:rFonts w:ascii="Arial" w:hAnsi="Arial" w:cs="Arial"/>
-        </w:rPr>
-      </w:pPr>
-      <w:r>
-        <w:rPr>
-          <w:rFonts w:ascii="Arial" w:hAnsi="Arial" w:cs="Arial"/>
-        </w:rPr>
-        <w:t xml:space="preserve">VP of Finance, Biostatistics Student Association, UCLA </w:t>
-      </w:r>
-    </w:p>
-    <w:p>
-      <w:pPr>
-        <w:rPr>
-          <w:rFonts w:ascii="Arial" w:hAnsi="Arial" w:cs="Arial"/>
+    </w:p>
+    <w:p>
+      <w:pPr>
+        <w:rPr>
+          <w:rFonts w:ascii="Arial" w:hAnsi="Arial" w:cs="Arial"/>
+          <w:sz w:val="22"/>
+          <w:szCs w:val="22"/>
+        </w:rPr>
+      </w:pPr>
+      <w:r>
+        <w:rPr>
+          <w:rFonts w:ascii="Arial" w:hAnsi="Arial" w:cs="Arial"/>
+          <w:sz w:val="22"/>
+          <w:szCs w:val="22"/>
+        </w:rPr>
+        <w:t>2019-present</w:t>
+      </w:r>
+    </w:p>
+    <w:p>
+      <w:pPr>
+        <w:rPr>
+          <w:rFonts w:ascii="Arial" w:hAnsi="Arial" w:cs="Arial"/>
+          <w:sz w:val="22"/>
+          <w:szCs w:val="22"/>
+        </w:rPr>
+      </w:pPr>
+      <w:r>
+        <w:rPr>
+          <w:rFonts w:ascii="Arial" w:hAnsi="Arial" w:cs="Arial"/>
+          <w:sz w:val="22"/>
+          <w:szCs w:val="22"/>
+        </w:rPr>
+        <w:t>2017-present</w:t>
+      </w:r>
+    </w:p>
+    <w:p>
+      <w:pPr>
+        <w:rPr>
+          <w:rFonts w:ascii="Arial" w:hAnsi="Arial" w:cs="Arial"/>
+          <w:sz w:val="22"/>
+          <w:szCs w:val="22"/>
+        </w:rPr>
+      </w:pPr>
+      <w:r>
+        <w:rPr>
+          <w:rFonts w:ascii="Arial" w:hAnsi="Arial" w:cs="Arial"/>
+          <w:sz w:val="22"/>
+          <w:szCs w:val="22"/>
+        </w:rPr>
+        <w:t>2014-2017</w:t>
+      </w:r>
+    </w:p>
+    <w:p>
+      <w:pPr>
+        <w:rPr>
+          <w:rFonts w:ascii="Arial" w:hAnsi="Arial" w:cs="Arial"/>
+          <w:sz w:val="22"/>
+          <w:szCs w:val="22"/>
+        </w:rPr>
+      </w:pPr>
+      <w:r>
+        <w:rPr>
+          <w:rFonts w:ascii="Arial" w:hAnsi="Arial" w:cs="Arial"/>
+          <w:sz w:val="22"/>
+          <w:szCs w:val="22"/>
+        </w:rPr>
+        <w:t xml:space="preserve">Member, Western North American Region of the International Biometric Society </w:t>
+      </w:r>
+    </w:p>
+    <w:p>
+      <w:pPr>
+        <w:rPr>
+          <w:rFonts w:ascii="Arial" w:hAnsi="Arial" w:cs="Arial"/>
+          <w:sz w:val="22"/>
+          <w:szCs w:val="22"/>
+        </w:rPr>
+      </w:pPr>
+      <w:r>
+        <w:rPr>
+          <w:rFonts w:ascii="Arial" w:hAnsi="Arial" w:cs="Arial"/>
+          <w:sz w:val="22"/>
+          <w:szCs w:val="22"/>
+        </w:rPr>
+        <w:t>Member, American Statistical Association</w:t>
+      </w:r>
+    </w:p>
+    <w:p>
+      <w:pPr>
+        <w:rPr>
+          <w:rFonts w:ascii="Arial" w:hAnsi="Arial" w:cs="Arial"/>
+          <w:sz w:val="22"/>
+          <w:szCs w:val="22"/>
         </w:rPr>
         <w:sectPr>
           <w:type w:val="continuous"/>
@@ -1340,14 +1322,236 @@
       <w:r>
         <w:rPr>
           <w:rFonts w:ascii="Arial" w:hAnsi="Arial" w:cs="Arial"/>
-        </w:rPr>
-        <w:t>Treasurer, Society for Industrial and Applied Mathematics at CPP</w:t>
-      </w:r>
-    </w:p>
-    <w:p>
-      <w:pPr>
-        <w:rPr>
-          <w:rFonts w:ascii="Arial" w:hAnsi="Arial" w:cs="Arial"/>
+          <w:sz w:val="22"/>
+          <w:szCs w:val="22"/>
+        </w:rPr>
+        <w:t>Society for Industrial and Applied Mathematic</w:t>
+      </w:r>
+      <w:r>
+        <w:rPr>
+          <w:rFonts w:ascii="Arial" w:hAnsi="Arial" w:cs="Arial"/>
+          <w:sz w:val="22"/>
+          <w:szCs w:val="22"/>
+        </w:rPr>
+        <w:t>s</w:t>
+      </w:r>
+    </w:p>
+    <w:p>
+      <w:pPr>
+        <w:rPr>
+          <w:rFonts w:ascii="Arial" w:hAnsi="Arial" w:cs="Arial"/>
+          <w:sz w:val="22"/>
+          <w:szCs w:val="22"/>
+        </w:rPr>
+        <w:sectPr>
+          <w:type w:val="continuous"/>
+          <w:pgSz w:w="12240" w:h="15840"/>
+          <w:pgMar w:top="1440" w:right="1440" w:bottom="1440" w:left="1440" w:header="720" w:footer="720" w:gutter="0"/>
+          <w:cols w:num="2" w:space="144" w:equalWidth="0">
+            <w:col w:w="1440" w:space="144"/>
+            <w:col w:w="7776"/>
+          </w:cols>
+          <w:docGrid w:linePitch="360"/>
+        </w:sectPr>
+      </w:pPr>
+    </w:p>
+    <w:p>
+      <w:pPr>
+        <w:rPr>
+          <w:rFonts w:ascii="Arial" w:hAnsi="Arial" w:cs="Arial"/>
+          <w:b/>
+          <w:bCs/>
+          <w:sz w:val="22"/>
+          <w:szCs w:val="22"/>
+        </w:rPr>
+      </w:pPr>
+      <w:r>
+        <w:rPr>
+          <w:rFonts w:ascii="Arial" w:hAnsi="Arial" w:cs="Arial"/>
+          <w:b/>
+          <w:bCs/>
+          <w:sz w:val="22"/>
+          <w:szCs w:val="22"/>
+        </w:rPr>
+        <w:t>TEACHING</w:t>
+      </w:r>
+    </w:p>
+    <w:p>
+      <w:pPr>
+        <w:rPr>
+          <w:rFonts w:ascii="Arial" w:hAnsi="Arial" w:cs="Arial"/>
+          <w:sz w:val="22"/>
+          <w:szCs w:val="22"/>
+        </w:rPr>
+        <w:sectPr>
+          <w:type w:val="continuous"/>
+          <w:pgSz w:w="12240" w:h="15840"/>
+          <w:pgMar w:top="1440" w:right="1440" w:bottom="1440" w:left="1440" w:header="720" w:footer="720" w:gutter="0"/>
+          <w:cols w:space="720"/>
+          <w:docGrid w:linePitch="360"/>
+        </w:sectPr>
+      </w:pPr>
+    </w:p>
+    <w:p>
+      <w:pPr>
+        <w:rPr>
+          <w:rFonts w:ascii="Arial" w:hAnsi="Arial" w:cs="Arial"/>
+          <w:sz w:val="22"/>
+          <w:szCs w:val="22"/>
+        </w:rPr>
+      </w:pPr>
+      <w:r>
+        <w:rPr>
+          <w:rFonts w:ascii="Arial" w:hAnsi="Arial" w:cs="Arial"/>
+          <w:sz w:val="22"/>
+          <w:szCs w:val="22"/>
+        </w:rPr>
+        <w:t>Winter 2018</w:t>
+      </w:r>
+    </w:p>
+    <w:p>
+      <w:pPr>
+        <w:rPr>
+          <w:rFonts w:ascii="Arial" w:hAnsi="Arial" w:cs="Arial"/>
+          <w:sz w:val="22"/>
+          <w:szCs w:val="22"/>
+        </w:rPr>
+      </w:pPr>
+      <w:r>
+        <w:rPr>
+          <w:rFonts w:ascii="Arial" w:hAnsi="Arial" w:cs="Arial"/>
+          <w:sz w:val="22"/>
+          <w:szCs w:val="22"/>
+        </w:rPr>
+        <w:t>Fall 2018</w:t>
+      </w:r>
+    </w:p>
+    <w:p>
+      <w:pPr>
+        <w:rPr>
+          <w:rFonts w:ascii="Arial" w:hAnsi="Arial" w:cs="Arial"/>
+          <w:sz w:val="22"/>
+          <w:szCs w:val="22"/>
+        </w:rPr>
+      </w:pPr>
+      <w:r>
+        <w:rPr>
+          <w:rFonts w:ascii="Arial" w:hAnsi="Arial" w:cs="Arial"/>
+          <w:sz w:val="22"/>
+          <w:szCs w:val="22"/>
+        </w:rPr>
+        <w:t>Winter 2019</w:t>
+      </w:r>
+    </w:p>
+    <w:p>
+      <w:pPr>
+        <w:rPr>
+          <w:rFonts w:ascii="Arial" w:hAnsi="Arial" w:cs="Arial"/>
+          <w:sz w:val="22"/>
+          <w:szCs w:val="22"/>
+        </w:rPr>
+      </w:pPr>
+      <w:r>
+        <w:rPr>
+          <w:rFonts w:ascii="Arial" w:hAnsi="Arial" w:cs="Arial"/>
+          <w:sz w:val="22"/>
+          <w:szCs w:val="22"/>
+        </w:rPr>
+        <w:t>Intro to Biostatistics, Teaching Assistant</w:t>
+      </w:r>
+    </w:p>
+    <w:p>
+      <w:pPr>
+        <w:rPr>
+          <w:rFonts w:ascii="Arial" w:hAnsi="Arial" w:cs="Arial"/>
+          <w:sz w:val="22"/>
+          <w:szCs w:val="22"/>
+        </w:rPr>
+      </w:pPr>
+      <w:r>
+        <w:rPr>
+          <w:rFonts w:ascii="Arial" w:hAnsi="Arial" w:cs="Arial"/>
+          <w:sz w:val="22"/>
+          <w:szCs w:val="22"/>
+        </w:rPr>
+        <w:t>Intro to Data Management and Statistical Computing</w:t>
+      </w:r>
+      <w:r>
+        <w:rPr>
+          <w:rFonts w:ascii="Arial" w:hAnsi="Arial" w:cs="Arial"/>
+          <w:sz w:val="22"/>
+          <w:szCs w:val="22"/>
+        </w:rPr>
+        <w:t>, Teaching Assistant</w:t>
+      </w:r>
+    </w:p>
+    <w:p>
+      <w:pPr>
+        <w:rPr>
+          <w:rFonts w:ascii="Arial" w:hAnsi="Arial" w:cs="Arial"/>
+          <w:sz w:val="22"/>
+          <w:szCs w:val="22"/>
+        </w:rPr>
+      </w:pPr>
+      <w:r>
+        <w:rPr>
+          <w:rFonts w:ascii="Arial" w:hAnsi="Arial" w:cs="Arial"/>
+          <w:sz w:val="22"/>
+          <w:szCs w:val="22"/>
+        </w:rPr>
+        <w:t>Contemporary Health Issues</w:t>
+      </w:r>
+      <w:r>
+        <w:rPr>
+          <w:rFonts w:ascii="Arial" w:hAnsi="Arial" w:cs="Arial"/>
+          <w:sz w:val="22"/>
+          <w:szCs w:val="22"/>
+        </w:rPr>
+        <w:t>, Teaching Assistant</w:t>
+      </w:r>
+      <w:r>
+        <w:rPr>
+          <w:rFonts w:ascii="Arial" w:hAnsi="Arial" w:cs="Arial"/>
+          <w:sz w:val="22"/>
+          <w:szCs w:val="22"/>
+        </w:rPr>
+        <w:t xml:space="preserve"> </w:t>
+      </w:r>
+    </w:p>
+    <w:p>
+      <w:pPr>
+        <w:rPr>
+          <w:rFonts w:ascii="Arial" w:hAnsi="Arial" w:cs="Arial"/>
+          <w:sz w:val="22"/>
+          <w:szCs w:val="22"/>
+        </w:rPr>
+        <w:sectPr>
+          <w:type w:val="continuous"/>
+          <w:pgSz w:w="12240" w:h="15840"/>
+          <w:pgMar w:top="1440" w:right="1440" w:bottom="1440" w:left="1440" w:header="720" w:footer="720" w:gutter="0"/>
+          <w:cols w:num="2" w:space="144" w:equalWidth="0">
+            <w:col w:w="1440" w:space="144"/>
+            <w:col w:w="7776"/>
+          </w:cols>
+          <w:docGrid w:linePitch="360"/>
+        </w:sectPr>
+      </w:pPr>
+    </w:p>
+    <w:p>
+      <w:pPr>
+        <w:rPr>
+          <w:rFonts w:ascii="Arial" w:hAnsi="Arial" w:cs="Arial"/>
+          <w:sz w:val="22"/>
+          <w:szCs w:val="22"/>
+        </w:rPr>
+      </w:pPr>
+    </w:p>
+    <w:p>
+      <w:pPr>
+        <w:rPr>
+          <w:rFonts w:ascii="Arial" w:hAnsi="Arial" w:cs="Arial"/>
+          <w:sz w:val="22"/>
+          <w:szCs w:val="22"/>
         </w:rPr>
       </w:pPr>
     </w:p>

</xml_diff>

<commit_message>
added admitted students day talks
</commit_message>
<xml_diff>
--- a/static/files/emilie-campos-cv.docx
+++ b/static/files/emilie-campos-cv.docx
@@ -1,6 +1,6 @@
 
 <file path=word/document.xml><?xml version="1.0" encoding="utf-8"?>
-<w:document xmlns:wpc="http://schemas.microsoft.com/office/word/2010/wordprocessingCanvas" xmlns:cx="http://schemas.microsoft.com/office/drawing/2014/chartex" xmlns:cx1="http://schemas.microsoft.com/office/drawing/2015/9/8/chartex" xmlns:cx2="http://schemas.microsoft.com/office/drawing/2015/10/21/chartex" xmlns:cx3="http://schemas.microsoft.com/office/drawing/2016/5/9/chartex" xmlns:cx4="http://schemas.microsoft.com/office/drawing/2016/5/10/chartex" xmlns:cx5="http://schemas.microsoft.com/office/drawing/2016/5/11/chartex" xmlns:cx6="http://schemas.microsoft.com/office/drawing/2016/5/12/chartex" xmlns:cx7="http://schemas.microsoft.com/office/drawing/2016/5/13/chartex" xmlns:cx8="http://schemas.microsoft.com/office/drawing/2016/5/14/chartex" xmlns:mc="http://schemas.openxmlformats.org/markup-compatibility/2006" xmlns:aink="http://schemas.microsoft.com/office/drawing/2016/ink" xmlns:am3d="http://schemas.microsoft.com/office/drawing/2017/model3d" xmlns:o="urn:schemas-microsoft-com:office:office" xmlns:r="http://schemas.openxmlformats.org/officeDocument/2006/relationships" xmlns:m="http://schemas.openxmlformats.org/officeDocument/2006/math" xmlns:v="urn:schemas-microsoft-com:vml" xmlns:wp14="http://schemas.microsoft.com/office/word/2010/wordprocessingDrawing" xmlns:wp="http://schemas.openxmlformats.org/drawingml/2006/wordprocessingDrawing" xmlns:w10="urn:schemas-microsoft-com:office:word" xmlns:w="http://schemas.openxmlformats.org/wordprocessingml/2006/main" xmlns:w14="http://schemas.microsoft.com/office/word/2010/wordml" xmlns:w15="http://schemas.microsoft.com/office/word/2012/wordml" xmlns:w16cid="http://schemas.microsoft.com/office/word/2016/wordml/cid" xmlns:w16se="http://schemas.microsoft.com/office/word/2015/wordml/symex" xmlns:wpg="http://schemas.microsoft.com/office/word/2010/wordprocessingGroup" xmlns:wpi="http://schemas.microsoft.com/office/word/2010/wordprocessingInk" xmlns:wne="http://schemas.microsoft.com/office/word/2006/wordml" xmlns:wps="http://schemas.microsoft.com/office/word/2010/wordprocessingShape" mc:Ignorable="w14 w15 w16se w16cid wp14">
+<w:document xmlns:wpc="http://schemas.microsoft.com/office/word/2010/wordprocessingCanvas" xmlns:mo="http://schemas.microsoft.com/office/mac/office/2008/main" xmlns:mc="http://schemas.openxmlformats.org/markup-compatibility/2006" xmlns:mv="urn:schemas-microsoft-com:mac:vml" xmlns:o="urn:schemas-microsoft-com:office:office" xmlns:r="http://schemas.openxmlformats.org/officeDocument/2006/relationships" xmlns:m="http://schemas.openxmlformats.org/officeDocument/2006/math" xmlns:v="urn:schemas-microsoft-com:vml" xmlns:wp14="http://schemas.microsoft.com/office/word/2010/wordprocessingDrawing" xmlns:wp="http://schemas.openxmlformats.org/drawingml/2006/wordprocessingDrawing" xmlns:w10="urn:schemas-microsoft-com:office:word" xmlns:w="http://schemas.openxmlformats.org/wordprocessingml/2006/main" xmlns:w14="http://schemas.microsoft.com/office/word/2010/wordml" xmlns:w15="http://schemas.microsoft.com/office/word/2012/wordml" xmlns:wpg="http://schemas.microsoft.com/office/word/2010/wordprocessingGroup" xmlns:wpi="http://schemas.microsoft.com/office/word/2010/wordprocessingInk" xmlns:wne="http://schemas.microsoft.com/office/word/2006/wordml" xmlns:wps="http://schemas.microsoft.com/office/word/2010/wordprocessingShape" mc:Ignorable="w14 w15 wp14">
   <w:body>
     <w:p>
       <w:pPr>
@@ -31,6 +31,8 @@
           <w:rFonts w:ascii="Arial" w:hAnsi="Arial" w:cs="Arial"/>
           <w:i/>
           <w:iCs/>
+          <w:sz w:val="22"/>
+          <w:szCs w:val="22"/>
         </w:rPr>
       </w:pPr>
       <w:r>
@@ -38,6 +40,8 @@
           <w:rFonts w:ascii="Arial" w:hAnsi="Arial" w:cs="Arial"/>
           <w:i/>
           <w:iCs/>
+          <w:sz w:val="22"/>
+          <w:szCs w:val="22"/>
         </w:rPr>
         <w:t>Curriculum Vitae</w:t>
       </w:r>
@@ -47,11 +51,15 @@
         <w:jc w:val="center"/>
         <w:rPr>
           <w:rFonts w:ascii="Arial" w:hAnsi="Arial" w:cs="Arial"/>
-        </w:rPr>
-      </w:pPr>
-      <w:r>
-        <w:rPr>
-          <w:rFonts w:ascii="Arial" w:hAnsi="Arial" w:cs="Arial"/>
+          <w:sz w:val="22"/>
+          <w:szCs w:val="22"/>
+        </w:rPr>
+      </w:pPr>
+      <w:r>
+        <w:rPr>
+          <w:rFonts w:ascii="Arial" w:hAnsi="Arial" w:cs="Arial"/>
+          <w:sz w:val="22"/>
+          <w:szCs w:val="22"/>
         </w:rPr>
         <w:t>January 2020</w:t>
       </w:r>
@@ -106,6 +114,7 @@
           <w:sz w:val="22"/>
           <w:szCs w:val="22"/>
         </w:rPr>
+        <w:lastRenderedPageBreak/>
         <w:t xml:space="preserve">Department of Biostatistics </w:t>
       </w:r>
     </w:p>
@@ -157,6 +166,7 @@
           <w:sz w:val="22"/>
           <w:szCs w:val="22"/>
         </w:rPr>
+        <w:lastRenderedPageBreak/>
         <w:t>Website: emjcampos.netlify.com</w:t>
       </w:r>
     </w:p>
@@ -270,6 +280,7 @@
           <w:sz w:val="22"/>
           <w:szCs w:val="22"/>
         </w:rPr>
+        <w:lastRenderedPageBreak/>
         <w:t>2019-present</w:t>
       </w:r>
     </w:p>
@@ -347,7 +358,24 @@
           <w:sz w:val="22"/>
           <w:szCs w:val="22"/>
         </w:rPr>
-        <w:t>Ph.D., Biostatistics, University of California, Los Angles</w:t>
+        <w:lastRenderedPageBreak/>
+        <w:t>Ph.D., Biostatistics, Un</w:t>
+      </w:r>
+      <w:r>
+        <w:rPr>
+          <w:rFonts w:ascii="Arial" w:hAnsi="Arial" w:cs="Arial"/>
+          <w:sz w:val="22"/>
+          <w:szCs w:val="22"/>
+        </w:rPr>
+        <w:t>iversity of California, Los Angel</w:t>
+      </w:r>
+      <w:r>
+        <w:rPr>
+          <w:rFonts w:ascii="Arial" w:hAnsi="Arial" w:cs="Arial"/>
+          <w:sz w:val="22"/>
+          <w:szCs w:val="22"/>
+        </w:rPr>
+        <w:t>es</w:t>
       </w:r>
     </w:p>
     <w:p>
@@ -483,6 +511,7 @@
           <w:sz w:val="22"/>
           <w:szCs w:val="22"/>
         </w:rPr>
+        <w:lastRenderedPageBreak/>
         <w:t>2018-present</w:t>
       </w:r>
     </w:p>
@@ -534,6 +563,7 @@
           <w:sz w:val="22"/>
           <w:szCs w:val="22"/>
         </w:rPr>
+        <w:lastRenderedPageBreak/>
         <w:t>Graduate Student Researcher, Department of Biostatistics, UCLA</w:t>
       </w:r>
     </w:p>
@@ -641,6 +671,7 @@
           <w:sz w:val="22"/>
           <w:szCs w:val="22"/>
         </w:rPr>
+        <w:lastRenderedPageBreak/>
         <w:t xml:space="preserve">2019 </w:t>
       </w:r>
     </w:p>
@@ -692,6 +723,7 @@
           <w:sz w:val="22"/>
           <w:szCs w:val="22"/>
         </w:rPr>
+        <w:lastRenderedPageBreak/>
         <w:t>Abdelmonem A. Afifi Student Fellowship, UCLA</w:t>
       </w:r>
       <w:r>
@@ -851,7 +883,15 @@
           <w:sz w:val="22"/>
           <w:szCs w:val="22"/>
         </w:rPr>
-        <w:t xml:space="preserve"> In Review.</w:t>
+        <w:t xml:space="preserve"> In Revision</w:t>
+      </w:r>
+      <w:r>
+        <w:rPr>
+          <w:rFonts w:ascii="Arial" w:eastAsia="Times New Roman" w:hAnsi="Arial" w:cs="Arial"/>
+          <w:sz w:val="22"/>
+          <w:szCs w:val="22"/>
+        </w:rPr>
+        <w:t>.</w:t>
       </w:r>
     </w:p>
     <w:p>
@@ -906,15 +946,15 @@
           <w:sz w:val="22"/>
           <w:szCs w:val="22"/>
         </w:rPr>
-        <w:t>Campos, E.,</w:t>
-      </w:r>
-      <w:r>
-        <w:rPr>
-          <w:rFonts w:ascii="Arial" w:eastAsia="Times New Roman" w:hAnsi="Arial" w:cs="Arial"/>
-          <w:sz w:val="22"/>
-          <w:szCs w:val="22"/>
-        </w:rPr>
-        <w:t xml:space="preserve"> Hazlett C., Tan P., Truong H., Loo S., Distefano C., </w:t>
+        <w:t>Campos, E.</w:t>
+      </w:r>
+      <w:r>
+        <w:rPr>
+          <w:rFonts w:ascii="Arial" w:eastAsia="Times New Roman" w:hAnsi="Arial" w:cs="Arial"/>
+          <w:sz w:val="22"/>
+          <w:szCs w:val="22"/>
+        </w:rPr>
+        <w:t xml:space="preserve"> </w:t>
       </w:r>
       <w:proofErr w:type="spellStart"/>
       <w:r>
@@ -923,6 +963,42 @@
           <w:sz w:val="22"/>
           <w:szCs w:val="22"/>
         </w:rPr>
+        <w:t>Hazlett</w:t>
+      </w:r>
+      <w:proofErr w:type="spellEnd"/>
+      <w:r>
+        <w:rPr>
+          <w:rFonts w:ascii="Arial" w:eastAsia="Times New Roman" w:hAnsi="Arial" w:cs="Arial"/>
+          <w:sz w:val="22"/>
+          <w:szCs w:val="22"/>
+        </w:rPr>
+        <w:t xml:space="preserve"> C., Tan P., Truong H., Loo S., </w:t>
+      </w:r>
+      <w:proofErr w:type="spellStart"/>
+      <w:r>
+        <w:rPr>
+          <w:rFonts w:ascii="Arial" w:eastAsia="Times New Roman" w:hAnsi="Arial" w:cs="Arial"/>
+          <w:sz w:val="22"/>
+          <w:szCs w:val="22"/>
+        </w:rPr>
+        <w:t>Distefano</w:t>
+      </w:r>
+      <w:proofErr w:type="spellEnd"/>
+      <w:r>
+        <w:rPr>
+          <w:rFonts w:ascii="Arial" w:eastAsia="Times New Roman" w:hAnsi="Arial" w:cs="Arial"/>
+          <w:sz w:val="22"/>
+          <w:szCs w:val="22"/>
+        </w:rPr>
+        <w:t xml:space="preserve"> C., </w:t>
+      </w:r>
+      <w:proofErr w:type="spellStart"/>
+      <w:r>
+        <w:rPr>
+          <w:rFonts w:ascii="Arial" w:eastAsia="Times New Roman" w:hAnsi="Arial" w:cs="Arial"/>
+          <w:sz w:val="22"/>
+          <w:szCs w:val="22"/>
+        </w:rPr>
         <w:t>Jeste</w:t>
       </w:r>
       <w:proofErr w:type="spellEnd"/>
@@ -932,15 +1008,33 @@
           <w:sz w:val="22"/>
           <w:szCs w:val="22"/>
         </w:rPr>
-        <w:t xml:space="preserve"> S., Senturk D. (</w:t>
-      </w:r>
-      <w:r>
-        <w:rPr>
-          <w:rFonts w:ascii="Arial" w:eastAsia="Times New Roman" w:hAnsi="Arial" w:cs="Arial"/>
-          <w:sz w:val="22"/>
-          <w:szCs w:val="22"/>
-        </w:rPr>
-        <w:t>3/2020</w:t>
+        <w:t xml:space="preserve"> S., </w:t>
+      </w:r>
+      <w:proofErr w:type="spellStart"/>
+      <w:r>
+        <w:rPr>
+          <w:rFonts w:ascii="Arial" w:eastAsia="Times New Roman" w:hAnsi="Arial" w:cs="Arial"/>
+          <w:sz w:val="22"/>
+          <w:szCs w:val="22"/>
+        </w:rPr>
+        <w:t>Senturk</w:t>
+      </w:r>
+      <w:proofErr w:type="spellEnd"/>
+      <w:r>
+        <w:rPr>
+          <w:rFonts w:ascii="Arial" w:eastAsia="Times New Roman" w:hAnsi="Arial" w:cs="Arial"/>
+          <w:sz w:val="22"/>
+          <w:szCs w:val="22"/>
+        </w:rPr>
+        <w:t xml:space="preserve"> D. </w:t>
+      </w:r>
+      <w:r>
+        <w:rPr>
+          <w:rFonts w:ascii="Arial" w:eastAsia="Times New Roman" w:hAnsi="Arial" w:cs="Arial"/>
+          <w:sz w:val="22"/>
+          <w:szCs w:val="22"/>
+        </w:rPr>
+        <w:t>(4/2020</w:t>
       </w:r>
       <w:r>
         <w:rPr>
@@ -956,7 +1050,31 @@
           <w:sz w:val="22"/>
           <w:szCs w:val="22"/>
         </w:rPr>
-        <w:t>Paper presented at Eastern North American Region of the International Biometric Society Meeting, Nashville, Tennessee.</w:t>
+        <w:t xml:space="preserve">Poster presented at the </w:t>
+      </w:r>
+      <w:r>
+        <w:rPr>
+          <w:rFonts w:ascii="Arial" w:eastAsia="Times New Roman" w:hAnsi="Arial" w:cs="Arial"/>
+          <w:sz w:val="22"/>
+          <w:szCs w:val="22"/>
+        </w:rPr>
+        <w:t xml:space="preserve">Biostatistics Department Admitted Students Day, </w:t>
+      </w:r>
+      <w:r>
+        <w:rPr>
+          <w:rFonts w:ascii="Arial" w:eastAsia="Times New Roman" w:hAnsi="Arial" w:cs="Arial"/>
+          <w:sz w:val="22"/>
+          <w:szCs w:val="22"/>
+        </w:rPr>
+        <w:t>UCLA</w:t>
+      </w:r>
+      <w:r>
+        <w:rPr>
+          <w:rFonts w:ascii="Arial" w:eastAsia="Times New Roman" w:hAnsi="Arial" w:cs="Arial"/>
+          <w:sz w:val="22"/>
+          <w:szCs w:val="22"/>
+        </w:rPr>
+        <w:t>.</w:t>
       </w:r>
       <w:r>
         <w:rPr>
@@ -997,7 +1115,33 @@
           <w:sz w:val="22"/>
           <w:szCs w:val="22"/>
         </w:rPr>
-        <w:t xml:space="preserve"> Hazlett C., Tan P., Truong H., Loo S., Distefano C., Jeste S., Senturk D. (7/2019) Principle ERP Reduction and analysis: Estimating and using principle ERP waveforms underlying ERPs across tasks, subjects, and electrodes. Poster presented at the Joint Statistical Meetings, Denver Colorado.</w:t>
+        <w:t xml:space="preserve"> Hazlett C., Tan P., Truong H., Loo S., Distefano C., </w:t>
+      </w:r>
+      <w:proofErr w:type="spellStart"/>
+      <w:r>
+        <w:rPr>
+          <w:rFonts w:ascii="Arial" w:eastAsia="Times New Roman" w:hAnsi="Arial" w:cs="Arial"/>
+          <w:sz w:val="22"/>
+          <w:szCs w:val="22"/>
+        </w:rPr>
+        <w:t>Jeste</w:t>
+      </w:r>
+      <w:proofErr w:type="spellEnd"/>
+      <w:r>
+        <w:rPr>
+          <w:rFonts w:ascii="Arial" w:eastAsia="Times New Roman" w:hAnsi="Arial" w:cs="Arial"/>
+          <w:sz w:val="22"/>
+          <w:szCs w:val="22"/>
+        </w:rPr>
+        <w:t xml:space="preserve"> S., Senturk D. (3/2020) Principle ERP Reduction and analysis: Estimating and using principle ERP waveforms underlying ERPs across tasks, subjects, and electrodes. Paper presented at Eastern North American Region of the International Biometric Society Meeting, Nashville, Tennessee.</w:t>
+      </w:r>
+      <w:r>
+        <w:rPr>
+          <w:rFonts w:ascii="Arial" w:eastAsia="Times New Roman" w:hAnsi="Arial" w:cs="Arial"/>
+          <w:sz w:val="22"/>
+          <w:szCs w:val="22"/>
+        </w:rPr>
+        <w:t xml:space="preserve"> (To be given)</w:t>
       </w:r>
     </w:p>
     <w:p>
@@ -1030,6 +1174,39 @@
           <w:sz w:val="22"/>
           <w:szCs w:val="22"/>
         </w:rPr>
+        <w:t xml:space="preserve"> Hazlett C., Tan P., Truong H., Loo S., Distefano C., Jeste S., Senturk D. (7/2019) Principle ERP Reduction and analysis: Estimating and using principle ERP waveforms underlying ERPs across tasks, subjects, and electrodes. Poster presented at the Joint Statistical Meetings, Denver Colorado.</w:t>
+      </w:r>
+    </w:p>
+    <w:p>
+      <w:pPr>
+        <w:pStyle w:val="ListParagraph"/>
+        <w:numPr>
+          <w:ilvl w:val="0"/>
+          <w:numId w:val="4"/>
+        </w:numPr>
+        <w:ind w:left="360"/>
+        <w:rPr>
+          <w:rFonts w:ascii="Arial" w:eastAsia="Times New Roman" w:hAnsi="Arial" w:cs="Arial"/>
+          <w:sz w:val="22"/>
+          <w:szCs w:val="22"/>
+        </w:rPr>
+      </w:pPr>
+      <w:r>
+        <w:rPr>
+          <w:rFonts w:ascii="Arial" w:eastAsia="Times New Roman" w:hAnsi="Arial" w:cs="Arial"/>
+          <w:b/>
+          <w:bCs/>
+          <w:sz w:val="22"/>
+          <w:szCs w:val="22"/>
+        </w:rPr>
+        <w:t>Campos, E.,</w:t>
+      </w:r>
+      <w:r>
+        <w:rPr>
+          <w:rFonts w:ascii="Arial" w:eastAsia="Times New Roman" w:hAnsi="Arial" w:cs="Arial"/>
+          <w:sz w:val="22"/>
+          <w:szCs w:val="22"/>
+        </w:rPr>
         <w:t xml:space="preserve"> Hazlett C., Tan P., Truong H., Loo S., Distefano C., Jeste S., Senturk D. (</w:t>
       </w:r>
       <w:r>
@@ -1060,22 +1237,180 @@
         </w:rPr>
         <w:t>**SMI Student Poster Award 2019**</w:t>
       </w:r>
-    </w:p>
-    <w:p>
-      <w:pPr>
-        <w:rPr>
-          <w:rFonts w:ascii="Arial" w:hAnsi="Arial" w:cs="Arial"/>
+      <w:bookmarkStart w:id="0" w:name="_GoBack"/>
+      <w:bookmarkEnd w:id="0"/>
+    </w:p>
+    <w:p>
+      <w:pPr>
+        <w:pStyle w:val="ListParagraph"/>
+        <w:numPr>
+          <w:ilvl w:val="0"/>
+          <w:numId w:val="4"/>
+        </w:numPr>
+        <w:ind w:left="360"/>
+        <w:rPr>
+          <w:rFonts w:ascii="Arial" w:eastAsia="Times New Roman" w:hAnsi="Arial" w:cs="Arial"/>
+          <w:sz w:val="22"/>
+          <w:szCs w:val="22"/>
+        </w:rPr>
+      </w:pPr>
+      <w:r>
+        <w:rPr>
+          <w:rFonts w:ascii="Arial" w:eastAsia="Times New Roman" w:hAnsi="Arial" w:cs="Arial"/>
           <w:b/>
           <w:bCs/>
           <w:sz w:val="22"/>
           <w:szCs w:val="22"/>
         </w:rPr>
-      </w:pPr>
-    </w:p>
-    <w:p>
-      <w:pPr>
-        <w:rPr>
-          <w:rFonts w:ascii="Arial" w:hAnsi="Arial" w:cs="Arial"/>
+        <w:lastRenderedPageBreak/>
+        <w:t>Campos, E.</w:t>
+      </w:r>
+      <w:r>
+        <w:rPr>
+          <w:rFonts w:ascii="Arial" w:eastAsia="Times New Roman" w:hAnsi="Arial" w:cs="Arial"/>
+          <w:sz w:val="22"/>
+          <w:szCs w:val="22"/>
+        </w:rPr>
+        <w:t xml:space="preserve"> </w:t>
+      </w:r>
+      <w:proofErr w:type="spellStart"/>
+      <w:r>
+        <w:rPr>
+          <w:rFonts w:ascii="Arial" w:eastAsia="Times New Roman" w:hAnsi="Arial" w:cs="Arial"/>
+          <w:sz w:val="22"/>
+          <w:szCs w:val="22"/>
+        </w:rPr>
+        <w:t>Hazlett</w:t>
+      </w:r>
+      <w:proofErr w:type="spellEnd"/>
+      <w:r>
+        <w:rPr>
+          <w:rFonts w:ascii="Arial" w:eastAsia="Times New Roman" w:hAnsi="Arial" w:cs="Arial"/>
+          <w:sz w:val="22"/>
+          <w:szCs w:val="22"/>
+        </w:rPr>
+        <w:t xml:space="preserve"> C., Tan P., Truong H., Loo S., </w:t>
+      </w:r>
+      <w:proofErr w:type="spellStart"/>
+      <w:r>
+        <w:rPr>
+          <w:rFonts w:ascii="Arial" w:eastAsia="Times New Roman" w:hAnsi="Arial" w:cs="Arial"/>
+          <w:sz w:val="22"/>
+          <w:szCs w:val="22"/>
+        </w:rPr>
+        <w:t>Distefano</w:t>
+      </w:r>
+      <w:proofErr w:type="spellEnd"/>
+      <w:r>
+        <w:rPr>
+          <w:rFonts w:ascii="Arial" w:eastAsia="Times New Roman" w:hAnsi="Arial" w:cs="Arial"/>
+          <w:sz w:val="22"/>
+          <w:szCs w:val="22"/>
+        </w:rPr>
+        <w:t xml:space="preserve"> C., </w:t>
+      </w:r>
+      <w:proofErr w:type="spellStart"/>
+      <w:r>
+        <w:rPr>
+          <w:rFonts w:ascii="Arial" w:eastAsia="Times New Roman" w:hAnsi="Arial" w:cs="Arial"/>
+          <w:sz w:val="22"/>
+          <w:szCs w:val="22"/>
+        </w:rPr>
+        <w:t>Jeste</w:t>
+      </w:r>
+      <w:proofErr w:type="spellEnd"/>
+      <w:r>
+        <w:rPr>
+          <w:rFonts w:ascii="Arial" w:eastAsia="Times New Roman" w:hAnsi="Arial" w:cs="Arial"/>
+          <w:sz w:val="22"/>
+          <w:szCs w:val="22"/>
+        </w:rPr>
+        <w:t xml:space="preserve"> S., </w:t>
+      </w:r>
+      <w:proofErr w:type="spellStart"/>
+      <w:r>
+        <w:rPr>
+          <w:rFonts w:ascii="Arial" w:eastAsia="Times New Roman" w:hAnsi="Arial" w:cs="Arial"/>
+          <w:sz w:val="22"/>
+          <w:szCs w:val="22"/>
+        </w:rPr>
+        <w:t>Senturk</w:t>
+      </w:r>
+      <w:proofErr w:type="spellEnd"/>
+      <w:r>
+        <w:rPr>
+          <w:rFonts w:ascii="Arial" w:eastAsia="Times New Roman" w:hAnsi="Arial" w:cs="Arial"/>
+          <w:sz w:val="22"/>
+          <w:szCs w:val="22"/>
+        </w:rPr>
+        <w:t xml:space="preserve"> D. </w:t>
+      </w:r>
+      <w:r>
+        <w:rPr>
+          <w:rFonts w:ascii="Arial" w:eastAsia="Times New Roman" w:hAnsi="Arial" w:cs="Arial"/>
+          <w:sz w:val="22"/>
+          <w:szCs w:val="22"/>
+        </w:rPr>
+        <w:t xml:space="preserve">(3/2019) </w:t>
+      </w:r>
+      <w:r>
+        <w:rPr>
+          <w:rFonts w:ascii="Arial" w:eastAsia="Times New Roman" w:hAnsi="Arial" w:cs="Arial"/>
+          <w:sz w:val="22"/>
+          <w:szCs w:val="22"/>
+        </w:rPr>
+        <w:t xml:space="preserve">Principle ERP Reduction and analysis: Estimating and using principle ERP waveforms underlying ERPs across tasks, subjects, and electrodes. </w:t>
+      </w:r>
+      <w:r>
+        <w:rPr>
+          <w:rFonts w:ascii="Arial" w:eastAsia="Times New Roman" w:hAnsi="Arial" w:cs="Arial"/>
+          <w:sz w:val="22"/>
+          <w:szCs w:val="22"/>
+        </w:rPr>
+        <w:t xml:space="preserve">Paper presented at the </w:t>
+      </w:r>
+      <w:r>
+        <w:rPr>
+          <w:rFonts w:ascii="Arial" w:eastAsia="Times New Roman" w:hAnsi="Arial" w:cs="Arial"/>
+          <w:sz w:val="22"/>
+          <w:szCs w:val="22"/>
+        </w:rPr>
+        <w:t xml:space="preserve">Biostatistics Department Admitted Students Day, </w:t>
+      </w:r>
+      <w:r>
+        <w:rPr>
+          <w:rFonts w:ascii="Arial" w:eastAsia="Times New Roman" w:hAnsi="Arial" w:cs="Arial"/>
+          <w:sz w:val="22"/>
+          <w:szCs w:val="22"/>
+        </w:rPr>
+        <w:t>UCLA</w:t>
+      </w:r>
+      <w:r>
+        <w:rPr>
+          <w:rFonts w:ascii="Arial" w:eastAsia="Times New Roman" w:hAnsi="Arial" w:cs="Arial"/>
+          <w:sz w:val="22"/>
+          <w:szCs w:val="22"/>
+        </w:rPr>
+        <w:t>.</w:t>
+      </w:r>
+    </w:p>
+    <w:p>
+      <w:pPr>
+        <w:rPr>
+          <w:rFonts w:ascii="Arial" w:hAnsi="Arial" w:cs="Arial"/>
+          <w:b/>
+          <w:bCs/>
+          <w:sz w:val="22"/>
+          <w:szCs w:val="22"/>
+        </w:rPr>
+      </w:pPr>
+    </w:p>
+    <w:p>
+      <w:pPr>
+        <w:rPr>
+          <w:rFonts w:ascii="Arial" w:hAnsi="Arial" w:cs="Arial"/>
+          <w:sz w:val="22"/>
+          <w:szCs w:val="22"/>
         </w:rPr>
         <w:sectPr>
           <w:type w:val="continuous"/>
@@ -1110,6 +1445,7 @@
           <w:sz w:val="22"/>
           <w:szCs w:val="22"/>
         </w:rPr>
+        <w:lastRenderedPageBreak/>
         <w:t xml:space="preserve">2019-present </w:t>
       </w:r>
     </w:p>
@@ -1144,8 +1480,35 @@
           <w:sz w:val="22"/>
           <w:szCs w:val="22"/>
         </w:rPr>
+        <w:lastRenderedPageBreak/>
         <w:t xml:space="preserve">VP of Finance, Biostatistics Student Association, UCLA </w:t>
       </w:r>
+    </w:p>
+    <w:p>
+      <w:pPr>
+        <w:rPr>
+          <w:rFonts w:ascii="Arial" w:hAnsi="Arial" w:cs="Arial"/>
+          <w:sz w:val="22"/>
+          <w:szCs w:val="22"/>
+        </w:rPr>
+      </w:pPr>
+      <w:r>
+        <w:rPr>
+          <w:rFonts w:ascii="Arial" w:hAnsi="Arial" w:cs="Arial"/>
+          <w:sz w:val="22"/>
+          <w:szCs w:val="22"/>
+        </w:rPr>
+        <w:t>Treasurer, Society for Industrial and Applied Mathematics at CPP</w:t>
+      </w:r>
+    </w:p>
+    <w:p>
+      <w:pPr>
+        <w:rPr>
+          <w:rFonts w:ascii="Arial" w:hAnsi="Arial" w:cs="Arial"/>
+          <w:sz w:val="22"/>
+          <w:szCs w:val="22"/>
+        </w:rPr>
+      </w:pPr>
     </w:p>
     <w:p>
       <w:pPr>
@@ -1167,14 +1530,6 @@
           <w:docGrid w:linePitch="360"/>
         </w:sectPr>
       </w:pPr>
-      <w:r>
-        <w:rPr>
-          <w:rFonts w:ascii="Arial" w:hAnsi="Arial" w:cs="Arial"/>
-          <w:sz w:val="22"/>
-          <w:szCs w:val="22"/>
-        </w:rPr>
-        <w:t>Treasurer, Society for Industrial and Applied Mathematics at CPP</w:t>
-      </w:r>
     </w:p>
     <w:p>
       <w:pPr>
@@ -1186,8 +1541,6 @@
           <w:szCs w:val="22"/>
         </w:rPr>
       </w:pPr>
-      <w:bookmarkStart w:id="0" w:name="_GoBack"/>
-      <w:bookmarkEnd w:id="0"/>
       <w:r>
         <w:rPr>
           <w:rFonts w:ascii="Arial" w:hAnsi="Arial" w:cs="Arial"/>
@@ -1230,6 +1583,7 @@
           <w:sz w:val="22"/>
           <w:szCs w:val="22"/>
         </w:rPr>
+        <w:lastRenderedPageBreak/>
         <w:t>2019-present</w:t>
       </w:r>
     </w:p>
@@ -1281,6 +1635,7 @@
           <w:sz w:val="22"/>
           <w:szCs w:val="22"/>
         </w:rPr>
+        <w:lastRenderedPageBreak/>
         <w:t xml:space="preserve">Member, Western North American Region of the International Biometric Society </w:t>
       </w:r>
     </w:p>
@@ -1373,6 +1728,7 @@
           <w:sz w:val="22"/>
           <w:szCs w:val="22"/>
         </w:rPr>
+        <w:lastRenderedPageBreak/>
         <w:t>TEACHING</w:t>
       </w:r>
     </w:p>
@@ -1406,6 +1762,7 @@
           <w:sz w:val="22"/>
           <w:szCs w:val="22"/>
         </w:rPr>
+        <w:lastRenderedPageBreak/>
         <w:t>Winter 2018</w:t>
       </w:r>
     </w:p>
@@ -1457,6 +1814,7 @@
           <w:sz w:val="22"/>
           <w:szCs w:val="22"/>
         </w:rPr>
+        <w:lastRenderedPageBreak/>
         <w:t>Intro to Biostatistics, Teaching Assistant</w:t>
       </w:r>
     </w:p>
@@ -1474,48 +1832,24 @@
           <w:sz w:val="22"/>
           <w:szCs w:val="22"/>
         </w:rPr>
-        <w:t>Intro to Data Management and Statistical Computing</w:t>
-      </w:r>
-      <w:r>
-        <w:rPr>
-          <w:rFonts w:ascii="Arial" w:hAnsi="Arial" w:cs="Arial"/>
-          <w:sz w:val="22"/>
-          <w:szCs w:val="22"/>
-        </w:rPr>
-        <w:t>, Teaching Assistant</w:t>
-      </w:r>
-    </w:p>
-    <w:p>
-      <w:pPr>
-        <w:rPr>
-          <w:rFonts w:ascii="Arial" w:hAnsi="Arial" w:cs="Arial"/>
-          <w:sz w:val="22"/>
-          <w:szCs w:val="22"/>
-        </w:rPr>
-      </w:pPr>
-      <w:r>
-        <w:rPr>
-          <w:rFonts w:ascii="Arial" w:hAnsi="Arial" w:cs="Arial"/>
-          <w:sz w:val="22"/>
-          <w:szCs w:val="22"/>
-        </w:rPr>
-        <w:t>Contemporary Health Issues</w:t>
-      </w:r>
-      <w:r>
-        <w:rPr>
-          <w:rFonts w:ascii="Arial" w:hAnsi="Arial" w:cs="Arial"/>
-          <w:sz w:val="22"/>
-          <w:szCs w:val="22"/>
-        </w:rPr>
-        <w:t>, Teaching Assistant</w:t>
-      </w:r>
-      <w:r>
-        <w:rPr>
-          <w:rFonts w:ascii="Arial" w:hAnsi="Arial" w:cs="Arial"/>
-          <w:sz w:val="22"/>
-          <w:szCs w:val="22"/>
-        </w:rPr>
-        <w:t xml:space="preserve"> </w:t>
+        <w:t>Intro to Data Management and Statistical Computing, Teaching Assistant</w:t>
+      </w:r>
+    </w:p>
+    <w:p>
+      <w:pPr>
+        <w:rPr>
+          <w:rFonts w:ascii="Arial" w:hAnsi="Arial" w:cs="Arial"/>
+          <w:sz w:val="22"/>
+          <w:szCs w:val="22"/>
+        </w:rPr>
+      </w:pPr>
+      <w:r>
+        <w:rPr>
+          <w:rFonts w:ascii="Arial" w:hAnsi="Arial" w:cs="Arial"/>
+          <w:sz w:val="22"/>
+          <w:szCs w:val="22"/>
+        </w:rPr>
+        <w:t xml:space="preserve">Contemporary Health Issues, Teaching Assistant </w:t>
       </w:r>
     </w:p>
     <w:p>
@@ -1566,9 +1900,47 @@
 </w:document>
 </file>
 
+<file path=word/endnotes.xml><?xml version="1.0" encoding="utf-8"?>
+<w:endnotes xmlns:wpc="http://schemas.microsoft.com/office/word/2010/wordprocessingCanvas" xmlns:mo="http://schemas.microsoft.com/office/mac/office/2008/main" xmlns:mc="http://schemas.openxmlformats.org/markup-compatibility/2006" xmlns:mv="urn:schemas-microsoft-com:mac:vml" xmlns:o="urn:schemas-microsoft-com:office:office" xmlns:r="http://schemas.openxmlformats.org/officeDocument/2006/relationships" xmlns:m="http://schemas.openxmlformats.org/officeDocument/2006/math" xmlns:v="urn:schemas-microsoft-com:vml" xmlns:wp14="http://schemas.microsoft.com/office/word/2010/wordprocessingDrawing" xmlns:wp="http://schemas.openxmlformats.org/drawingml/2006/wordprocessingDrawing" xmlns:w10="urn:schemas-microsoft-com:office:word" xmlns:w="http://schemas.openxmlformats.org/wordprocessingml/2006/main" xmlns:w14="http://schemas.microsoft.com/office/word/2010/wordml" xmlns:w15="http://schemas.microsoft.com/office/word/2012/wordml" xmlns:wpg="http://schemas.microsoft.com/office/word/2010/wordprocessingGroup" xmlns:wpi="http://schemas.microsoft.com/office/word/2010/wordprocessingInk" xmlns:wne="http://schemas.microsoft.com/office/word/2006/wordml" xmlns:wps="http://schemas.microsoft.com/office/word/2010/wordprocessingShape" mc:Ignorable="w14 w15 wp14">
+  <w:endnote w:type="separator" w:id="-1">
+    <w:p>
+      <w:r>
+        <w:separator/>
+      </w:r>
+    </w:p>
+  </w:endnote>
+  <w:endnote w:type="continuationSeparator" w:id="0">
+    <w:p>
+      <w:r>
+        <w:continuationSeparator/>
+      </w:r>
+    </w:p>
+  </w:endnote>
+</w:endnotes>
+</file>
+
+<file path=word/footnotes.xml><?xml version="1.0" encoding="utf-8"?>
+<w:footnotes xmlns:wpc="http://schemas.microsoft.com/office/word/2010/wordprocessingCanvas" xmlns:mo="http://schemas.microsoft.com/office/mac/office/2008/main" xmlns:mc="http://schemas.openxmlformats.org/markup-compatibility/2006" xmlns:mv="urn:schemas-microsoft-com:mac:vml" xmlns:o="urn:schemas-microsoft-com:office:office" xmlns:r="http://schemas.openxmlformats.org/officeDocument/2006/relationships" xmlns:m="http://schemas.openxmlformats.org/officeDocument/2006/math" xmlns:v="urn:schemas-microsoft-com:vml" xmlns:wp14="http://schemas.microsoft.com/office/word/2010/wordprocessingDrawing" xmlns:wp="http://schemas.openxmlformats.org/drawingml/2006/wordprocessingDrawing" xmlns:w10="urn:schemas-microsoft-com:office:word" xmlns:w="http://schemas.openxmlformats.org/wordprocessingml/2006/main" xmlns:w14="http://schemas.microsoft.com/office/word/2010/wordml" xmlns:w15="http://schemas.microsoft.com/office/word/2012/wordml" xmlns:wpg="http://schemas.microsoft.com/office/word/2010/wordprocessingGroup" xmlns:wpi="http://schemas.microsoft.com/office/word/2010/wordprocessingInk" xmlns:wne="http://schemas.microsoft.com/office/word/2006/wordml" xmlns:wps="http://schemas.microsoft.com/office/word/2010/wordprocessingShape" mc:Ignorable="w14 w15 wp14">
+  <w:footnote w:type="separator" w:id="-1">
+    <w:p>
+      <w:r>
+        <w:separator/>
+      </w:r>
+    </w:p>
+  </w:footnote>
+  <w:footnote w:type="continuationSeparator" w:id="0">
+    <w:p>
+      <w:r>
+        <w:continuationSeparator/>
+      </w:r>
+    </w:p>
+  </w:footnote>
+</w:footnotes>
+</file>
+
 <file path=word/numbering.xml><?xml version="1.0" encoding="utf-8"?>
-<w:numbering xmlns:wpc="http://schemas.microsoft.com/office/word/2010/wordprocessingCanvas" xmlns:cx="http://schemas.microsoft.com/office/drawing/2014/chartex" xmlns:cx1="http://schemas.microsoft.com/office/drawing/2015/9/8/chartex" xmlns:cx2="http://schemas.microsoft.com/office/drawing/2015/10/21/chartex" xmlns:cx3="http://schemas.microsoft.com/office/drawing/2016/5/9/chartex" xmlns:cx4="http://schemas.microsoft.com/office/drawing/2016/5/10/chartex" xmlns:cx5="http://schemas.microsoft.com/office/drawing/2016/5/11/chartex" xmlns:cx6="http://schemas.microsoft.com/office/drawing/2016/5/12/chartex" xmlns:cx7="http://schemas.microsoft.com/office/drawing/2016/5/13/chartex" xmlns:cx8="http://schemas.microsoft.com/office/drawing/2016/5/14/chartex" xmlns:mc="http://schemas.openxmlformats.org/markup-compatibility/2006" xmlns:aink="http://schemas.microsoft.com/office/drawing/2016/ink" xmlns:am3d="http://schemas.microsoft.com/office/drawing/2017/model3d" xmlns:o="urn:schemas-microsoft-com:office:office" xmlns:r="http://schemas.openxmlformats.org/officeDocument/2006/relationships" xmlns:m="http://schemas.openxmlformats.org/officeDocument/2006/math" xmlns:v="urn:schemas-microsoft-com:vml" xmlns:wp14="http://schemas.microsoft.com/office/word/2010/wordprocessingDrawing" xmlns:wp="http://schemas.openxmlformats.org/drawingml/2006/wordprocessingDrawing" xmlns:w10="urn:schemas-microsoft-com:office:word" xmlns:w="http://schemas.openxmlformats.org/wordprocessingml/2006/main" xmlns:w14="http://schemas.microsoft.com/office/word/2010/wordml" xmlns:w15="http://schemas.microsoft.com/office/word/2012/wordml" xmlns:w16cid="http://schemas.microsoft.com/office/word/2016/wordml/cid" xmlns:w16se="http://schemas.microsoft.com/office/word/2015/wordml/symex" xmlns:wpg="http://schemas.microsoft.com/office/word/2010/wordprocessingGroup" xmlns:wpi="http://schemas.microsoft.com/office/word/2010/wordprocessingInk" xmlns:wne="http://schemas.microsoft.com/office/word/2006/wordml" xmlns:wps="http://schemas.microsoft.com/office/word/2010/wordprocessingShape" mc:Ignorable="w14 w15 w16se w16cid wp14">
-  <w:abstractNum w:abstractNumId="0" w15:restartNumberingAfterBreak="0">
+<w:numbering xmlns:wpc="http://schemas.microsoft.com/office/word/2010/wordprocessingCanvas" xmlns:mo="http://schemas.microsoft.com/office/mac/office/2008/main" xmlns:mc="http://schemas.openxmlformats.org/markup-compatibility/2006" xmlns:mv="urn:schemas-microsoft-com:mac:vml" xmlns:o="urn:schemas-microsoft-com:office:office" xmlns:r="http://schemas.openxmlformats.org/officeDocument/2006/relationships" xmlns:m="http://schemas.openxmlformats.org/officeDocument/2006/math" xmlns:v="urn:schemas-microsoft-com:vml" xmlns:wp14="http://schemas.microsoft.com/office/word/2010/wordprocessingDrawing" xmlns:wp="http://schemas.openxmlformats.org/drawingml/2006/wordprocessingDrawing" xmlns:w10="urn:schemas-microsoft-com:office:word" xmlns:w="http://schemas.openxmlformats.org/wordprocessingml/2006/main" xmlns:w14="http://schemas.microsoft.com/office/word/2010/wordml" xmlns:w15="http://schemas.microsoft.com/office/word/2012/wordml" xmlns:wpg="http://schemas.microsoft.com/office/word/2010/wordprocessingGroup" xmlns:wpi="http://schemas.microsoft.com/office/word/2010/wordprocessingInk" xmlns:wne="http://schemas.microsoft.com/office/word/2006/wordml" xmlns:wps="http://schemas.microsoft.com/office/word/2010/wordprocessingShape" mc:Ignorable="w14 w15 wp14">
+  <w:abstractNum w:abstractNumId="0">
     <w:nsid w:val="04031355"/>
     <w:multiLevelType w:val="hybridMultilevel"/>
     <w:tmpl w:val="492CAD90"/>
@@ -1657,7 +2029,7 @@
       </w:pPr>
     </w:lvl>
   </w:abstractNum>
-  <w:abstractNum w:abstractNumId="1" w15:restartNumberingAfterBreak="0">
+  <w:abstractNum w:abstractNumId="1">
     <w:nsid w:val="08B8254A"/>
     <w:multiLevelType w:val="hybridMultilevel"/>
     <w:tmpl w:val="6734A2DE"/>
@@ -1743,7 +2115,7 @@
       </w:pPr>
     </w:lvl>
   </w:abstractNum>
-  <w:abstractNum w:abstractNumId="2" w15:restartNumberingAfterBreak="0">
+  <w:abstractNum w:abstractNumId="2">
     <w:nsid w:val="200512A0"/>
     <w:multiLevelType w:val="hybridMultilevel"/>
     <w:tmpl w:val="05BC45DA"/>
@@ -1832,7 +2204,7 @@
       </w:pPr>
     </w:lvl>
   </w:abstractNum>
-  <w:abstractNum w:abstractNumId="3" w15:restartNumberingAfterBreak="0">
+  <w:abstractNum w:abstractNumId="3">
     <w:nsid w:val="5C920C85"/>
     <w:multiLevelType w:val="hybridMultilevel"/>
     <w:tmpl w:val="492CAD90"/>
@@ -1937,7 +2309,7 @@
 </file>
 
 <file path=word/styles.xml><?xml version="1.0" encoding="utf-8"?>
-<w:styles xmlns:mc="http://schemas.openxmlformats.org/markup-compatibility/2006" xmlns:r="http://schemas.openxmlformats.org/officeDocument/2006/relationships" xmlns:w="http://schemas.openxmlformats.org/wordprocessingml/2006/main" xmlns:w14="http://schemas.microsoft.com/office/word/2010/wordml" xmlns:w15="http://schemas.microsoft.com/office/word/2012/wordml" xmlns:w16cid="http://schemas.microsoft.com/office/word/2016/wordml/cid" xmlns:w16se="http://schemas.microsoft.com/office/word/2015/wordml/symex" mc:Ignorable="w14 w15 w16se w16cid">
+<w:styles xmlns:mc="http://schemas.openxmlformats.org/markup-compatibility/2006" xmlns:r="http://schemas.openxmlformats.org/officeDocument/2006/relationships" xmlns:w="http://schemas.openxmlformats.org/wordprocessingml/2006/main" xmlns:w14="http://schemas.microsoft.com/office/word/2010/wordml" xmlns:w15="http://schemas.microsoft.com/office/word/2012/wordml" mc:Ignorable="w14 w15">
   <w:docDefaults>
     <w:rPrDefault>
       <w:rPr>
@@ -1949,7 +2321,7 @@
     </w:rPrDefault>
     <w:pPrDefault/>
   </w:docDefaults>
-  <w:latentStyles w:defLockedState="0" w:defUIPriority="99" w:defSemiHidden="0" w:defUnhideWhenUsed="0" w:defQFormat="0" w:count="376">
+  <w:latentStyles w:defLockedState="0" w:defUIPriority="99" w:defSemiHidden="0" w:defUnhideWhenUsed="0" w:defQFormat="0" w:count="380">
     <w:lsdException w:name="Normal" w:uiPriority="0" w:qFormat="1"/>
     <w:lsdException w:name="heading 1" w:uiPriority="9" w:qFormat="1"/>
     <w:lsdException w:name="heading 2" w:semiHidden="1" w:uiPriority="9" w:unhideWhenUsed="1" w:qFormat="1"/>
@@ -2321,11 +2693,6 @@
     <w:lsdException w:name="List Table 5 Dark Accent 6" w:uiPriority="50"/>
     <w:lsdException w:name="List Table 6 Colorful Accent 6" w:uiPriority="51"/>
     <w:lsdException w:name="List Table 7 Colorful Accent 6" w:uiPriority="52"/>
-    <w:lsdException w:name="Mention" w:semiHidden="1" w:unhideWhenUsed="1"/>
-    <w:lsdException w:name="Smart Hyperlink" w:semiHidden="1" w:unhideWhenUsed="1"/>
-    <w:lsdException w:name="Hashtag" w:semiHidden="1" w:unhideWhenUsed="1"/>
-    <w:lsdException w:name="Unresolved Mention" w:semiHidden="1" w:unhideWhenUsed="1"/>
-    <w:lsdException w:name="Smart Link" w:semiHidden="1" w:unhideWhenUsed="1"/>
   </w:latentStyles>
   <w:style w:type="paragraph" w:default="1" w:styleId="Normal">
     <w:name w:val="Normal"/>
@@ -2368,6 +2735,48 @@
       <w:ind w:left="720"/>
       <w:contextualSpacing/>
     </w:pPr>
+  </w:style>
+  <w:style w:type="paragraph" w:styleId="Header">
+    <w:name w:val="header"/>
+    <w:basedOn w:val="Normal"/>
+    <w:link w:val="HeaderChar"/>
+    <w:uiPriority w:val="99"/>
+    <w:unhideWhenUsed/>
+    <w:rsid w:val="00A52D9E"/>
+    <w:pPr>
+      <w:tabs>
+        <w:tab w:val="center" w:pos="4680"/>
+        <w:tab w:val="right" w:pos="9360"/>
+      </w:tabs>
+    </w:pPr>
+  </w:style>
+  <w:style w:type="character" w:customStyle="1" w:styleId="HeaderChar">
+    <w:name w:val="Header Char"/>
+    <w:basedOn w:val="DefaultParagraphFont"/>
+    <w:link w:val="Header"/>
+    <w:uiPriority w:val="99"/>
+    <w:rsid w:val="00A52D9E"/>
+  </w:style>
+  <w:style w:type="paragraph" w:styleId="Footer">
+    <w:name w:val="footer"/>
+    <w:basedOn w:val="Normal"/>
+    <w:link w:val="FooterChar"/>
+    <w:uiPriority w:val="99"/>
+    <w:unhideWhenUsed/>
+    <w:rsid w:val="00A52D9E"/>
+    <w:pPr>
+      <w:tabs>
+        <w:tab w:val="center" w:pos="4680"/>
+        <w:tab w:val="right" w:pos="9360"/>
+      </w:tabs>
+    </w:pPr>
+  </w:style>
+  <w:style w:type="character" w:customStyle="1" w:styleId="FooterChar">
+    <w:name w:val="Footer Char"/>
+    <w:basedOn w:val="DefaultParagraphFont"/>
+    <w:link w:val="Footer"/>
+    <w:uiPriority w:val="99"/>
+    <w:rsid w:val="00A52D9E"/>
   </w:style>
 </w:styles>
 </file>

</xml_diff>

<commit_message>
first paper was accepted!
</commit_message>
<xml_diff>
--- a/static/files/emilie-campos-cv.docx
+++ b/static/files/emilie-campos-cv.docx
@@ -857,7 +857,6 @@
         </w:rPr>
         <w:t xml:space="preserve"> Hazlett C., Tan P., Truong H., Loo S., Distefano C., Jeste S., Senturk D. (2020) Principle ERP Reduction and analysis: Estimating and using principle ERP waveforms underlying ERPs across tasks, subjects, and electrodes. </w:t>
       </w:r>
-      <w:proofErr w:type="spellStart"/>
       <w:r>
         <w:rPr>
           <w:rFonts w:ascii="Arial" w:eastAsia="Times New Roman" w:hAnsi="Arial" w:cs="Arial"/>
@@ -868,7 +867,6 @@
         </w:rPr>
         <w:t>NeuroImage</w:t>
       </w:r>
-      <w:proofErr w:type="spellEnd"/>
       <w:r>
         <w:rPr>
           <w:rFonts w:ascii="Arial" w:eastAsia="Times New Roman" w:hAnsi="Arial" w:cs="Arial"/>
@@ -883,8 +881,18 @@
           <w:sz w:val="22"/>
           <w:szCs w:val="22"/>
         </w:rPr>
-        <w:t xml:space="preserve"> In Revision</w:t>
-      </w:r>
+        <w:t xml:space="preserve"> In </w:t>
+      </w:r>
+      <w:r>
+        <w:rPr>
+          <w:rFonts w:ascii="Arial" w:eastAsia="Times New Roman" w:hAnsi="Arial" w:cs="Arial"/>
+          <w:sz w:val="22"/>
+          <w:szCs w:val="22"/>
+        </w:rPr>
+        <w:t>press</w:t>
+      </w:r>
+      <w:bookmarkStart w:id="0" w:name="_GoBack"/>
+      <w:bookmarkEnd w:id="0"/>
       <w:r>
         <w:rPr>
           <w:rFonts w:ascii="Arial" w:eastAsia="Times New Roman" w:hAnsi="Arial" w:cs="Arial"/>
@@ -954,79 +962,7 @@
           <w:sz w:val="22"/>
           <w:szCs w:val="22"/>
         </w:rPr>
-        <w:t xml:space="preserve"> </w:t>
-      </w:r>
-      <w:proofErr w:type="spellStart"/>
-      <w:r>
-        <w:rPr>
-          <w:rFonts w:ascii="Arial" w:eastAsia="Times New Roman" w:hAnsi="Arial" w:cs="Arial"/>
-          <w:sz w:val="22"/>
-          <w:szCs w:val="22"/>
-        </w:rPr>
-        <w:t>Hazlett</w:t>
-      </w:r>
-      <w:proofErr w:type="spellEnd"/>
-      <w:r>
-        <w:rPr>
-          <w:rFonts w:ascii="Arial" w:eastAsia="Times New Roman" w:hAnsi="Arial" w:cs="Arial"/>
-          <w:sz w:val="22"/>
-          <w:szCs w:val="22"/>
-        </w:rPr>
-        <w:t xml:space="preserve"> C., Tan P., Truong H., Loo S., </w:t>
-      </w:r>
-      <w:proofErr w:type="spellStart"/>
-      <w:r>
-        <w:rPr>
-          <w:rFonts w:ascii="Arial" w:eastAsia="Times New Roman" w:hAnsi="Arial" w:cs="Arial"/>
-          <w:sz w:val="22"/>
-          <w:szCs w:val="22"/>
-        </w:rPr>
-        <w:t>Distefano</w:t>
-      </w:r>
-      <w:proofErr w:type="spellEnd"/>
-      <w:r>
-        <w:rPr>
-          <w:rFonts w:ascii="Arial" w:eastAsia="Times New Roman" w:hAnsi="Arial" w:cs="Arial"/>
-          <w:sz w:val="22"/>
-          <w:szCs w:val="22"/>
-        </w:rPr>
-        <w:t xml:space="preserve"> C., </w:t>
-      </w:r>
-      <w:proofErr w:type="spellStart"/>
-      <w:r>
-        <w:rPr>
-          <w:rFonts w:ascii="Arial" w:eastAsia="Times New Roman" w:hAnsi="Arial" w:cs="Arial"/>
-          <w:sz w:val="22"/>
-          <w:szCs w:val="22"/>
-        </w:rPr>
-        <w:t>Jeste</w:t>
-      </w:r>
-      <w:proofErr w:type="spellEnd"/>
-      <w:r>
-        <w:rPr>
-          <w:rFonts w:ascii="Arial" w:eastAsia="Times New Roman" w:hAnsi="Arial" w:cs="Arial"/>
-          <w:sz w:val="22"/>
-          <w:szCs w:val="22"/>
-        </w:rPr>
-        <w:t xml:space="preserve"> S., </w:t>
-      </w:r>
-      <w:proofErr w:type="spellStart"/>
-      <w:r>
-        <w:rPr>
-          <w:rFonts w:ascii="Arial" w:eastAsia="Times New Roman" w:hAnsi="Arial" w:cs="Arial"/>
-          <w:sz w:val="22"/>
-          <w:szCs w:val="22"/>
-        </w:rPr>
-        <w:t>Senturk</w:t>
-      </w:r>
-      <w:proofErr w:type="spellEnd"/>
-      <w:r>
-        <w:rPr>
-          <w:rFonts w:ascii="Arial" w:eastAsia="Times New Roman" w:hAnsi="Arial" w:cs="Arial"/>
-          <w:sz w:val="22"/>
-          <w:szCs w:val="22"/>
-        </w:rPr>
-        <w:t xml:space="preserve"> D. </w:t>
+        <w:t xml:space="preserve"> Hazlett C., Tan P., Truong H., Loo S., Distefano C., Jeste S., Senturk D. </w:t>
       </w:r>
       <w:r>
         <w:rPr>
@@ -1115,25 +1051,7 @@
           <w:sz w:val="22"/>
           <w:szCs w:val="22"/>
         </w:rPr>
-        <w:t xml:space="preserve"> Hazlett C., Tan P., Truong H., Loo S., Distefano C., </w:t>
-      </w:r>
-      <w:proofErr w:type="spellStart"/>
-      <w:r>
-        <w:rPr>
-          <w:rFonts w:ascii="Arial" w:eastAsia="Times New Roman" w:hAnsi="Arial" w:cs="Arial"/>
-          <w:sz w:val="22"/>
-          <w:szCs w:val="22"/>
-        </w:rPr>
-        <w:t>Jeste</w:t>
-      </w:r>
-      <w:proofErr w:type="spellEnd"/>
-      <w:r>
-        <w:rPr>
-          <w:rFonts w:ascii="Arial" w:eastAsia="Times New Roman" w:hAnsi="Arial" w:cs="Arial"/>
-          <w:sz w:val="22"/>
-          <w:szCs w:val="22"/>
-        </w:rPr>
-        <w:t xml:space="preserve"> S., Senturk D. (3/2020) Principle ERP Reduction and analysis: Estimating and using principle ERP waveforms underlying ERPs across tasks, subjects, and electrodes. Paper presented at Eastern North American Region of the International Biometric Society Meeting, Nashville, Tennessee.</w:t>
+        <w:t xml:space="preserve"> Hazlett C., Tan P., Truong H., Loo S., Distefano C., Jeste S., Senturk D. (3/2020) Principle ERP Reduction and analysis: Estimating and using principle ERP waveforms underlying ERPs across tasks, subjects, and electrodes. Paper presented at Eastern North American Region of the International Biometric Society Meeting, Nashville, Tennessee.</w:t>
       </w:r>
       <w:r>
         <w:rPr>
@@ -1237,8 +1155,6 @@
         </w:rPr>
         <w:t>**SMI Student Poster Award 2019**</w:t>
       </w:r>
-      <w:bookmarkStart w:id="0" w:name="_GoBack"/>
-      <w:bookmarkEnd w:id="0"/>
     </w:p>
     <w:p>
       <w:pPr>
@@ -1271,95 +1187,7 @@
           <w:sz w:val="22"/>
           <w:szCs w:val="22"/>
         </w:rPr>
-        <w:t xml:space="preserve"> </w:t>
-      </w:r>
-      <w:proofErr w:type="spellStart"/>
-      <w:r>
-        <w:rPr>
-          <w:rFonts w:ascii="Arial" w:eastAsia="Times New Roman" w:hAnsi="Arial" w:cs="Arial"/>
-          <w:sz w:val="22"/>
-          <w:szCs w:val="22"/>
-        </w:rPr>
-        <w:t>Hazlett</w:t>
-      </w:r>
-      <w:proofErr w:type="spellEnd"/>
-      <w:r>
-        <w:rPr>
-          <w:rFonts w:ascii="Arial" w:eastAsia="Times New Roman" w:hAnsi="Arial" w:cs="Arial"/>
-          <w:sz w:val="22"/>
-          <w:szCs w:val="22"/>
-        </w:rPr>
-        <w:t xml:space="preserve"> C., Tan P., Truong H., Loo S., </w:t>
-      </w:r>
-      <w:proofErr w:type="spellStart"/>
-      <w:r>
-        <w:rPr>
-          <w:rFonts w:ascii="Arial" w:eastAsia="Times New Roman" w:hAnsi="Arial" w:cs="Arial"/>
-          <w:sz w:val="22"/>
-          <w:szCs w:val="22"/>
-        </w:rPr>
-        <w:t>Distefano</w:t>
-      </w:r>
-      <w:proofErr w:type="spellEnd"/>
-      <w:r>
-        <w:rPr>
-          <w:rFonts w:ascii="Arial" w:eastAsia="Times New Roman" w:hAnsi="Arial" w:cs="Arial"/>
-          <w:sz w:val="22"/>
-          <w:szCs w:val="22"/>
-        </w:rPr>
-        <w:t xml:space="preserve"> C., </w:t>
-      </w:r>
-      <w:proofErr w:type="spellStart"/>
-      <w:r>
-        <w:rPr>
-          <w:rFonts w:ascii="Arial" w:eastAsia="Times New Roman" w:hAnsi="Arial" w:cs="Arial"/>
-          <w:sz w:val="22"/>
-          <w:szCs w:val="22"/>
-        </w:rPr>
-        <w:t>Jeste</w:t>
-      </w:r>
-      <w:proofErr w:type="spellEnd"/>
-      <w:r>
-        <w:rPr>
-          <w:rFonts w:ascii="Arial" w:eastAsia="Times New Roman" w:hAnsi="Arial" w:cs="Arial"/>
-          <w:sz w:val="22"/>
-          <w:szCs w:val="22"/>
-        </w:rPr>
-        <w:t xml:space="preserve"> S., </w:t>
-      </w:r>
-      <w:proofErr w:type="spellStart"/>
-      <w:r>
-        <w:rPr>
-          <w:rFonts w:ascii="Arial" w:eastAsia="Times New Roman" w:hAnsi="Arial" w:cs="Arial"/>
-          <w:sz w:val="22"/>
-          <w:szCs w:val="22"/>
-        </w:rPr>
-        <w:t>Senturk</w:t>
-      </w:r>
-      <w:proofErr w:type="spellEnd"/>
-      <w:r>
-        <w:rPr>
-          <w:rFonts w:ascii="Arial" w:eastAsia="Times New Roman" w:hAnsi="Arial" w:cs="Arial"/>
-          <w:sz w:val="22"/>
-          <w:szCs w:val="22"/>
-        </w:rPr>
-        <w:t xml:space="preserve"> D. </w:t>
-      </w:r>
-      <w:r>
-        <w:rPr>
-          <w:rFonts w:ascii="Arial" w:eastAsia="Times New Roman" w:hAnsi="Arial" w:cs="Arial"/>
-          <w:sz w:val="22"/>
-          <w:szCs w:val="22"/>
-        </w:rPr>
-        <w:t xml:space="preserve">(3/2019) </w:t>
-      </w:r>
-      <w:r>
-        <w:rPr>
-          <w:rFonts w:ascii="Arial" w:eastAsia="Times New Roman" w:hAnsi="Arial" w:cs="Arial"/>
-          <w:sz w:val="22"/>
-          <w:szCs w:val="22"/>
-        </w:rPr>
-        <w:t xml:space="preserve">Principle ERP Reduction and analysis: Estimating and using principle ERP waveforms underlying ERPs across tasks, subjects, and electrodes. </w:t>
+        <w:t xml:space="preserve"> Hazlett C., Tan P., Truong H., Loo S., Distefano C., Jeste S., Senturk D. (3/2019) Principle ERP Reduction and analysis: Estimating and using principle ERP waveforms underlying ERPs across tasks, subjects, and electrodes. </w:t>
       </w:r>
       <w:r>
         <w:rPr>

</xml_diff>

<commit_message>
paper was published! doi and all!
</commit_message>
<xml_diff>
--- a/static/files/emilie-campos-cv.docx
+++ b/static/files/emilie-campos-cv.docx
@@ -61,7 +61,17 @@
           <w:sz w:val="22"/>
           <w:szCs w:val="22"/>
         </w:rPr>
-        <w:t>January 2020</w:t>
+        <w:t xml:space="preserve">March </w:t>
+      </w:r>
+      <w:bookmarkStart w:id="0" w:name="_GoBack"/>
+      <w:bookmarkEnd w:id="0"/>
+      <w:r>
+        <w:rPr>
+          <w:rFonts w:ascii="Arial" w:hAnsi="Arial" w:cs="Arial"/>
+          <w:sz w:val="22"/>
+          <w:szCs w:val="22"/>
+        </w:rPr>
+        <w:t>2020</w:t>
       </w:r>
     </w:p>
     <w:p>
@@ -834,7 +844,7 @@
         </w:numPr>
         <w:ind w:left="360"/>
         <w:rPr>
-          <w:rFonts w:ascii="Arial" w:eastAsia="Times New Roman" w:hAnsi="Arial" w:cs="Arial"/>
+          <w:rFonts w:ascii="Arial" w:hAnsi="Arial" w:cs="Arial"/>
           <w:sz w:val="22"/>
           <w:szCs w:val="22"/>
         </w:rPr>
@@ -870,6 +880,25 @@
       <w:r>
         <w:rPr>
           <w:rFonts w:ascii="Arial" w:eastAsia="Times New Roman" w:hAnsi="Arial" w:cs="Arial"/>
+          <w:i/>
+          <w:iCs/>
+          <w:sz w:val="22"/>
+          <w:szCs w:val="22"/>
+        </w:rPr>
+        <w:t xml:space="preserve">, 212, </w:t>
+      </w:r>
+      <w:r>
+        <w:rPr>
+          <w:rFonts w:ascii="Arial" w:eastAsia="Times New Roman" w:hAnsi="Arial" w:cs="Arial"/>
+          <w:iCs/>
+          <w:sz w:val="22"/>
+          <w:szCs w:val="22"/>
+        </w:rPr>
+        <w:t>116630</w:t>
+      </w:r>
+      <w:r>
+        <w:rPr>
+          <w:rFonts w:ascii="Arial" w:eastAsia="Times New Roman" w:hAnsi="Arial" w:cs="Arial"/>
           <w:sz w:val="22"/>
           <w:szCs w:val="22"/>
         </w:rPr>
@@ -881,29 +910,32 @@
           <w:sz w:val="22"/>
           <w:szCs w:val="22"/>
         </w:rPr>
-        <w:t xml:space="preserve"> In </w:t>
-      </w:r>
-      <w:r>
-        <w:rPr>
-          <w:rFonts w:ascii="Arial" w:eastAsia="Times New Roman" w:hAnsi="Arial" w:cs="Arial"/>
-          <w:sz w:val="22"/>
-          <w:szCs w:val="22"/>
-        </w:rPr>
-        <w:t>press</w:t>
-      </w:r>
-      <w:bookmarkStart w:id="0" w:name="_GoBack"/>
-      <w:bookmarkEnd w:id="0"/>
-      <w:r>
-        <w:rPr>
-          <w:rFonts w:ascii="Arial" w:eastAsia="Times New Roman" w:hAnsi="Arial" w:cs="Arial"/>
-          <w:sz w:val="22"/>
-          <w:szCs w:val="22"/>
-        </w:rPr>
-        <w:t>.</w:t>
-      </w:r>
-    </w:p>
-    <w:p>
-      <w:pPr>
+        <w:t xml:space="preserve"> </w:t>
+      </w:r>
+      <w:hyperlink r:id="rId7" w:history="1">
+        <w:r>
+          <w:rPr>
+            <w:rStyle w:val="Hyperlink"/>
+            <w:rFonts w:ascii="Arial" w:eastAsia="Times New Roman" w:hAnsi="Arial" w:cs="Arial"/>
+            <w:sz w:val="22"/>
+            <w:szCs w:val="22"/>
+          </w:rPr>
+          <w:t>https://doi.org/10.1016/j.neuroimage.2020.116630</w:t>
+        </w:r>
+      </w:hyperlink>
+      <w:r>
+        <w:rPr>
+          <w:rFonts w:ascii="Arial" w:eastAsia="Times New Roman" w:hAnsi="Arial" w:cs="Arial"/>
+          <w:sz w:val="22"/>
+          <w:szCs w:val="22"/>
+        </w:rPr>
+        <w:t xml:space="preserve"> </w:t>
+      </w:r>
+    </w:p>
+    <w:p>
+      <w:pPr>
+        <w:pStyle w:val="ListParagraph"/>
+        <w:ind w:left="360"/>
         <w:rPr>
           <w:rFonts w:ascii="Arial" w:hAnsi="Arial" w:cs="Arial"/>
           <w:sz w:val="22"/>
@@ -2606,6 +2638,17 @@
     <w:uiPriority w:val="99"/>
     <w:rsid w:val="00A52D9E"/>
   </w:style>
+  <w:style w:type="character" w:styleId="Hyperlink">
+    <w:name w:val="Hyperlink"/>
+    <w:basedOn w:val="DefaultParagraphFont"/>
+    <w:uiPriority w:val="99"/>
+    <w:unhideWhenUsed/>
+    <w:rsid w:val="00656FBE"/>
+    <w:rPr>
+      <w:color w:val="0563C1" w:themeColor="hyperlink"/>
+      <w:u w:val="single"/>
+    </w:rPr>
+  </w:style>
 </w:styles>
 </file>
 

</xml_diff>